<commit_message>
Fixed Ftable issue with args.
</commit_message>
<xml_diff>
--- a/doc/FC_appendix.docx
+++ b/doc/FC_appendix.docx
@@ -35,6 +35,2174 @@
         <w:t xml:space="preserve">Forecasting results</w:t>
       </w:r>
     </w:p>
+    <w:tbl xmlns:w="http://schemas.openxmlformats.org/wordprocessingml/2006/main" xmlns:r="http://schemas.openxmlformats.org/officeDocument/2006/relationships" xmlns:w14="http://schemas.microsoft.com/office/word/2010/wordml" xmlns:wp="http://schemas.openxmlformats.org/drawingml/2006/wordprocessingDrawing" xmlns:a="http://schemas.openxmlformats.org/drawingml/2006/main" xmlns:pic="http://schemas.openxmlformats.org/drawingml/2006/picture">
+      <w:tblPr>
+        <w:tblLayout w:type="fixed"/>
+        <w:jc w:val="center"/>
+      </w:tblPr>
+      <w:tblGrid>
+        <w:gridCol w:w="2880"/>
+        <w:gridCol w:w="720"/>
+        <w:gridCol w:w="720"/>
+        <w:gridCol w:w="720"/>
+        <w:gridCol w:w="720"/>
+        <w:gridCol w:w="720"/>
+      </w:tblGrid>
+      <w:tr>
+        <w:trPr>
+          <w:cantSplit/>
+          <w:trHeight w:val="360" w:hRule="auto"/>
+          <w:tblHeader/>
+        </w:trPr>
+        <w:tc>
+          <w:tcPr>
+            <w:tcBorders>
+              <w:bottom w:val="nil"/>
+              <w:top w:val="single" w:sz="16" w:space="0" w:color="000000"/>
+              <w:left w:val="nil"/>
+              <w:right w:val="nil"/>
+            </w:tcBorders>
+            <w:shd w:val="clear" w:color="auto" w:fill="FFFFFF"/>
+            <w:tcMar>
+              <w:top w:w="0" w:type="dxa"/>
+              <w:bottom w:w="0" w:type="dxa"/>
+              <w:left w:w="0" w:type="dxa"/>
+              <w:right w:w="0" w:type="dxa"/>
+            </w:tcMar>
+            <w:vAlign w:val="center"/>
+          </w:tcPr>
+          <w:p>
+            <w:pPr>
+              <w:jc w:val="right"/>
+              <w:bottom w:val="nil"/>
+              <w:top w:val="nil"/>
+              <w:left w:val="nil"/>
+              <w:right w:val="nil"/>
+              <w:spacing w:after="40" w:before="40"/>
+              <w:ind w:firstLine="0" w:left="100" w:right="100"/>
+            </w:pPr>
+            <w:r xmlns:w="http://schemas.openxmlformats.org/wordprocessingml/2006/main" xmlns:wp="http://schemas.openxmlformats.org/drawingml/2006/wordprocessingDrawing" xmlns:r="http://schemas.openxmlformats.org/officeDocument/2006/relationships" xmlns:w14="http://schemas.microsoft.com/office/word/2010/wordml">
+              <w:rPr>
+                <w:rFonts w:ascii="Arial" w:hAnsi="Arial" w:eastAsia="Arial" w:cs="Arial"/>
+                <w:sz w:val="18"/>
+                <w:szCs w:val="18"/>
+                <w:color w:val="111111"/>
+              </w:rPr>
+              <w:t xml:space="preserve">Hypothesis</w:t>
+            </w:r>
+          </w:p>
+        </w:tc>
+        <w:tc>
+          <w:tcPr>
+            <w:tcBorders>
+              <w:bottom w:val="nil"/>
+              <w:top w:val="single" w:sz="16" w:space="0" w:color="000000"/>
+              <w:left w:val="nil"/>
+              <w:right w:val="nil"/>
+            </w:tcBorders>
+            <w:shd w:val="clear" w:color="auto" w:fill="FFFFFF"/>
+            <w:tcMar>
+              <w:top w:w="0" w:type="dxa"/>
+              <w:bottom w:w="0" w:type="dxa"/>
+              <w:left w:w="0" w:type="dxa"/>
+              <w:right w:w="0" w:type="dxa"/>
+            </w:tcMar>
+            <w:vAlign w:val="center"/>
+          </w:tcPr>
+          <w:p>
+            <w:pPr>
+              <w:jc w:val="right"/>
+              <w:bottom w:val="nil"/>
+              <w:top w:val="nil"/>
+              <w:left w:val="nil"/>
+              <w:right w:val="nil"/>
+              <w:spacing w:after="40" w:before="40"/>
+              <w:ind w:firstLine="0" w:left="100" w:right="100"/>
+            </w:pPr>
+            <w:r xmlns:w="http://schemas.openxmlformats.org/wordprocessingml/2006/main" xmlns:wp="http://schemas.openxmlformats.org/drawingml/2006/wordprocessingDrawing" xmlns:r="http://schemas.openxmlformats.org/officeDocument/2006/relationships" xmlns:w14="http://schemas.microsoft.com/office/word/2010/wordml">
+              <w:rPr>
+                <w:rFonts w:ascii="Arial" w:hAnsi="Arial" w:eastAsia="Arial" w:cs="Arial"/>
+                <w:sz w:val="18"/>
+                <w:szCs w:val="18"/>
+                <w:color w:val="111111"/>
+              </w:rPr>
+              <w:t xml:space="preserve">Coefficient</w:t>
+            </w:r>
+          </w:p>
+        </w:tc>
+        <w:tc>
+          <w:tcPr>
+            <w:tcBorders>
+              <w:bottom w:val="nil"/>
+              <w:top w:val="single" w:sz="16" w:space="0" w:color="000000"/>
+              <w:left w:val="nil"/>
+              <w:right w:val="nil"/>
+            </w:tcBorders>
+            <w:shd w:val="clear" w:color="auto" w:fill="FFFFFF"/>
+            <w:tcMar>
+              <w:top w:w="0" w:type="dxa"/>
+              <w:bottom w:w="0" w:type="dxa"/>
+              <w:left w:w="0" w:type="dxa"/>
+              <w:right w:w="0" w:type="dxa"/>
+            </w:tcMar>
+            <w:vAlign w:val="center"/>
+          </w:tcPr>
+          <w:p>
+            <w:pPr>
+              <w:jc w:val="right"/>
+              <w:bottom w:val="nil"/>
+              <w:top w:val="nil"/>
+              <w:left w:val="nil"/>
+              <w:right w:val="nil"/>
+              <w:spacing w:after="40" w:before="40"/>
+              <w:ind w:firstLine="0" w:left="100" w:right="100"/>
+            </w:pPr>
+            <w:r xmlns:w="http://schemas.openxmlformats.org/wordprocessingml/2006/main" xmlns:wp="http://schemas.openxmlformats.org/drawingml/2006/wordprocessingDrawing" xmlns:r="http://schemas.openxmlformats.org/officeDocument/2006/relationships" xmlns:w14="http://schemas.microsoft.com/office/word/2010/wordml">
+              <w:rPr>
+                <w:rFonts w:ascii="Arial" w:hAnsi="Arial" w:eastAsia="Arial" w:cs="Arial"/>
+                <w:sz w:val="18"/>
+                <w:szCs w:val="18"/>
+                <w:color w:val="111111"/>
+              </w:rPr>
+              <w:t xml:space="preserve">Std. error</w:t>
+            </w:r>
+          </w:p>
+        </w:tc>
+        <w:tc>
+          <w:tcPr>
+            <w:tcBorders>
+              <w:bottom w:val="nil"/>
+              <w:top w:val="single" w:sz="16" w:space="0" w:color="000000"/>
+              <w:left w:val="nil"/>
+              <w:right w:val="nil"/>
+            </w:tcBorders>
+            <w:shd w:val="clear" w:color="auto" w:fill="FFFFFF"/>
+            <w:tcMar>
+              <w:top w:w="0" w:type="dxa"/>
+              <w:bottom w:w="0" w:type="dxa"/>
+              <w:left w:w="0" w:type="dxa"/>
+              <w:right w:w="0" w:type="dxa"/>
+            </w:tcMar>
+            <w:vAlign w:val="center"/>
+          </w:tcPr>
+          <w:p>
+            <w:pPr>
+              <w:jc w:val="right"/>
+              <w:bottom w:val="nil"/>
+              <w:top w:val="nil"/>
+              <w:left w:val="nil"/>
+              <w:right w:val="nil"/>
+              <w:spacing w:after="40" w:before="40"/>
+              <w:ind w:firstLine="0" w:left="100" w:right="100"/>
+            </w:pPr>
+            <w:r xmlns:w="http://schemas.openxmlformats.org/wordprocessingml/2006/main" xmlns:wp="http://schemas.openxmlformats.org/drawingml/2006/wordprocessingDrawing" xmlns:r="http://schemas.openxmlformats.org/officeDocument/2006/relationships" xmlns:w14="http://schemas.microsoft.com/office/word/2010/wordml">
+              <w:rPr>
+                <w:rFonts w:ascii="Arial" w:hAnsi="Arial" w:eastAsia="Arial" w:cs="Arial"/>
+                <w:sz w:val="18"/>
+                <w:szCs w:val="18"/>
+                <w:color w:val="111111"/>
+              </w:rPr>
+              <w:t xml:space="preserve">p-value</w:t>
+            </w:r>
+          </w:p>
+        </w:tc>
+        <w:tc>
+          <w:tcPr>
+            <w:tcBorders>
+              <w:bottom w:val="nil"/>
+              <w:top w:val="single" w:sz="16" w:space="0" w:color="000000"/>
+              <w:left w:val="nil"/>
+              <w:right w:val="nil"/>
+            </w:tcBorders>
+            <w:shd w:val="clear" w:color="auto" w:fill="FFFFFF"/>
+            <w:tcMar>
+              <w:top w:w="0" w:type="dxa"/>
+              <w:bottom w:w="0" w:type="dxa"/>
+              <w:left w:w="0" w:type="dxa"/>
+              <w:right w:w="0" w:type="dxa"/>
+            </w:tcMar>
+            <w:vAlign w:val="center"/>
+          </w:tcPr>
+          <w:p>
+            <w:pPr>
+              <w:jc w:val="right"/>
+              <w:bottom w:val="nil"/>
+              <w:top w:val="nil"/>
+              <w:left w:val="nil"/>
+              <w:right w:val="nil"/>
+              <w:spacing w:after="40" w:before="40"/>
+              <w:ind w:firstLine="0" w:left="100" w:right="100"/>
+            </w:pPr>
+            <w:r xmlns:w="http://schemas.openxmlformats.org/wordprocessingml/2006/main" xmlns:wp="http://schemas.openxmlformats.org/drawingml/2006/wordprocessingDrawing" xmlns:r="http://schemas.openxmlformats.org/officeDocument/2006/relationships" xmlns:w14="http://schemas.microsoft.com/office/word/2010/wordml">
+              <w:rPr>
+                <w:rFonts w:ascii="Arial" w:hAnsi="Arial" w:eastAsia="Arial" w:cs="Arial"/>
+                <w:sz w:val="18"/>
+                <w:szCs w:val="18"/>
+                <w:color w:val="111111"/>
+              </w:rPr>
+              <w:t xml:space="preserve">Reference mean</w:t>
+            </w:r>
+          </w:p>
+        </w:tc>
+        <w:tc>
+          <w:tcPr>
+            <w:tcBorders>
+              <w:bottom w:val="nil"/>
+              <w:top w:val="single" w:sz="16" w:space="0" w:color="000000"/>
+              <w:left w:val="nil"/>
+              <w:right w:val="nil"/>
+            </w:tcBorders>
+            <w:shd w:val="clear" w:color="auto" w:fill="FFFFFF"/>
+            <w:tcMar>
+              <w:top w:w="0" w:type="dxa"/>
+              <w:bottom w:w="0" w:type="dxa"/>
+              <w:left w:w="0" w:type="dxa"/>
+              <w:right w:w="0" w:type="dxa"/>
+            </w:tcMar>
+            <w:vAlign w:val="center"/>
+          </w:tcPr>
+          <w:p>
+            <w:pPr>
+              <w:jc w:val="right"/>
+              <w:bottom w:val="nil"/>
+              <w:top w:val="nil"/>
+              <w:left w:val="nil"/>
+              <w:right w:val="nil"/>
+              <w:spacing w:after="40" w:before="40"/>
+              <w:ind w:firstLine="0" w:left="100" w:right="100"/>
+            </w:pPr>
+            <w:r xmlns:w="http://schemas.openxmlformats.org/wordprocessingml/2006/main" xmlns:wp="http://schemas.openxmlformats.org/drawingml/2006/wordprocessingDrawing" xmlns:r="http://schemas.openxmlformats.org/officeDocument/2006/relationships" xmlns:w14="http://schemas.microsoft.com/office/word/2010/wordml">
+              <w:rPr>
+                <w:rFonts w:ascii="Arial" w:hAnsi="Arial" w:eastAsia="Arial" w:cs="Arial"/>
+                <w:sz w:val="18"/>
+                <w:szCs w:val="18"/>
+                <w:color w:val="111111"/>
+              </w:rPr>
+              <w:t xml:space="preserve">Obs.</w:t>
+            </w:r>
+          </w:p>
+        </w:tc>
+      </w:tr>
+      <w:tr>
+        <w:trPr>
+          <w:cantSplit/>
+          <w:trHeight w:val="360" w:hRule="auto"/>
+        </w:trPr>
+        <w:tc>
+          <w:tcPr>
+            <w:tcBorders>
+              <w:bottom w:val="nil"/>
+              <w:top w:val="single" w:sz="16" w:space="0" w:color="000000"/>
+              <w:left w:val="nil"/>
+              <w:right w:val="nil"/>
+            </w:tcBorders>
+            <w:shd w:val="clear" w:color="auto" w:fill="FFFFFF"/>
+            <w:tcMar>
+              <w:top w:w="0" w:type="dxa"/>
+              <w:bottom w:w="0" w:type="dxa"/>
+              <w:left w:w="0" w:type="dxa"/>
+              <w:right w:w="0" w:type="dxa"/>
+            </w:tcMar>
+            <w:vAlign w:val="center"/>
+          </w:tcPr>
+          <w:p>
+            <w:pPr>
+              <w:jc w:val="left"/>
+              <w:bottom w:val="nil"/>
+              <w:top w:val="nil"/>
+              <w:left w:val="nil"/>
+              <w:right w:val="nil"/>
+              <w:spacing w:after="40" w:before="40"/>
+              <w:ind w:firstLine="0" w:left="100" w:right="100"/>
+            </w:pPr>
+            <w:r xmlns:w="http://schemas.openxmlformats.org/wordprocessingml/2006/main" xmlns:wp="http://schemas.openxmlformats.org/drawingml/2006/wordprocessingDrawing" xmlns:r="http://schemas.openxmlformats.org/officeDocument/2006/relationships" xmlns:w14="http://schemas.microsoft.com/office/word/2010/wordml">
+              <w:rPr>
+                <w:rFonts w:ascii="Arial" w:hAnsi="Arial" w:eastAsia="Arial" w:cs="Arial"/>
+                <w:b/>
+                <w:sz w:val="18"/>
+                <w:szCs w:val="18"/>
+                <w:color w:val="111111"/>
+              </w:rPr>
+              <w:t xml:space="preserve"> </w:t>
+            </w:r>
+          </w:p>
+        </w:tc>
+        <w:tc>
+          <w:tcPr>
+            <w:tcBorders>
+              <w:bottom w:val="nil"/>
+              <w:top w:val="single" w:sz="16" w:space="0" w:color="000000"/>
+              <w:left w:val="nil"/>
+              <w:right w:val="nil"/>
+            </w:tcBorders>
+            <w:shd w:val="clear" w:color="auto" w:fill="FFFFFF"/>
+            <w:tcMar>
+              <w:top w:w="0" w:type="dxa"/>
+              <w:bottom w:w="0" w:type="dxa"/>
+              <w:left w:w="0" w:type="dxa"/>
+              <w:right w:w="0" w:type="dxa"/>
+            </w:tcMar>
+            <w:vAlign w:val="center"/>
+          </w:tcPr>
+          <w:p>
+            <w:pPr>
+              <w:jc w:val="center"/>
+              <w:bottom w:val="nil"/>
+              <w:top w:val="nil"/>
+              <w:left w:val="nil"/>
+              <w:right w:val="nil"/>
+              <w:spacing w:after="40" w:before="40"/>
+              <w:ind w:firstLine="0" w:left="100" w:right="100"/>
+            </w:pPr>
+            <w:r xmlns:w="http://schemas.openxmlformats.org/wordprocessingml/2006/main" xmlns:wp="http://schemas.openxmlformats.org/drawingml/2006/wordprocessingDrawing" xmlns:r="http://schemas.openxmlformats.org/officeDocument/2006/relationships" xmlns:w14="http://schemas.microsoft.com/office/word/2010/wordml">
+              <w:rPr>
+                <w:rFonts w:ascii="Arial" w:hAnsi="Arial" w:eastAsia="Arial" w:cs="Arial"/>
+                <w:sz w:val="18"/>
+                <w:szCs w:val="18"/>
+                <w:color w:val="111111"/>
+              </w:rPr>
+              <w:t xml:space="preserve"> </w:t>
+            </w:r>
+          </w:p>
+        </w:tc>
+        <w:tc>
+          <w:tcPr>
+            <w:tcBorders>
+              <w:bottom w:val="nil"/>
+              <w:top w:val="single" w:sz="16" w:space="0" w:color="000000"/>
+              <w:left w:val="nil"/>
+              <w:right w:val="nil"/>
+            </w:tcBorders>
+            <w:shd w:val="clear" w:color="auto" w:fill="FFFFFF"/>
+            <w:tcMar>
+              <w:top w:w="0" w:type="dxa"/>
+              <w:bottom w:w="0" w:type="dxa"/>
+              <w:left w:w="0" w:type="dxa"/>
+              <w:right w:w="0" w:type="dxa"/>
+            </w:tcMar>
+            <w:vAlign w:val="center"/>
+          </w:tcPr>
+          <w:p>
+            <w:pPr>
+              <w:jc w:val="center"/>
+              <w:bottom w:val="nil"/>
+              <w:top w:val="nil"/>
+              <w:left w:val="nil"/>
+              <w:right w:val="nil"/>
+              <w:spacing w:after="40" w:before="40"/>
+              <w:ind w:firstLine="0" w:left="100" w:right="100"/>
+            </w:pPr>
+            <w:r xmlns:w="http://schemas.openxmlformats.org/wordprocessingml/2006/main" xmlns:wp="http://schemas.openxmlformats.org/drawingml/2006/wordprocessingDrawing" xmlns:r="http://schemas.openxmlformats.org/officeDocument/2006/relationships" xmlns:w14="http://schemas.microsoft.com/office/word/2010/wordml">
+              <w:rPr>
+                <w:rFonts w:ascii="Arial" w:hAnsi="Arial" w:eastAsia="Arial" w:cs="Arial"/>
+                <w:sz w:val="18"/>
+                <w:szCs w:val="18"/>
+                <w:color w:val="111111"/>
+              </w:rPr>
+              <w:t xml:space="preserve"> </w:t>
+            </w:r>
+          </w:p>
+        </w:tc>
+        <w:tc>
+          <w:tcPr>
+            <w:tcBorders>
+              <w:bottom w:val="nil"/>
+              <w:top w:val="single" w:sz="16" w:space="0" w:color="000000"/>
+              <w:left w:val="nil"/>
+              <w:right w:val="nil"/>
+            </w:tcBorders>
+            <w:shd w:val="clear" w:color="auto" w:fill="FFFFFF"/>
+            <w:tcMar>
+              <w:top w:w="0" w:type="dxa"/>
+              <w:bottom w:w="0" w:type="dxa"/>
+              <w:left w:w="0" w:type="dxa"/>
+              <w:right w:w="0" w:type="dxa"/>
+            </w:tcMar>
+            <w:vAlign w:val="center"/>
+          </w:tcPr>
+          <w:p>
+            <w:pPr>
+              <w:jc w:val="center"/>
+              <w:bottom w:val="nil"/>
+              <w:top w:val="nil"/>
+              <w:left w:val="nil"/>
+              <w:right w:val="nil"/>
+              <w:spacing w:after="40" w:before="40"/>
+              <w:ind w:firstLine="0" w:left="100" w:right="100"/>
+            </w:pPr>
+            <w:r xmlns:w="http://schemas.openxmlformats.org/wordprocessingml/2006/main" xmlns:wp="http://schemas.openxmlformats.org/drawingml/2006/wordprocessingDrawing" xmlns:r="http://schemas.openxmlformats.org/officeDocument/2006/relationships" xmlns:w14="http://schemas.microsoft.com/office/word/2010/wordml">
+              <w:rPr>
+                <w:rFonts w:ascii="Arial" w:hAnsi="Arial" w:eastAsia="Arial" w:cs="Arial"/>
+                <w:sz w:val="18"/>
+                <w:szCs w:val="18"/>
+                <w:color w:val="111111"/>
+              </w:rPr>
+              <w:t xml:space="preserve"> </w:t>
+            </w:r>
+          </w:p>
+        </w:tc>
+        <w:tc>
+          <w:tcPr>
+            <w:tcBorders>
+              <w:bottom w:val="nil"/>
+              <w:top w:val="single" w:sz="16" w:space="0" w:color="000000"/>
+              <w:left w:val="nil"/>
+              <w:right w:val="nil"/>
+            </w:tcBorders>
+            <w:shd w:val="clear" w:color="auto" w:fill="FFFFFF"/>
+            <w:tcMar>
+              <w:top w:w="0" w:type="dxa"/>
+              <w:bottom w:w="0" w:type="dxa"/>
+              <w:left w:w="0" w:type="dxa"/>
+              <w:right w:w="0" w:type="dxa"/>
+            </w:tcMar>
+            <w:vAlign w:val="center"/>
+          </w:tcPr>
+          <w:p>
+            <w:pPr>
+              <w:jc w:val="center"/>
+              <w:bottom w:val="nil"/>
+              <w:top w:val="nil"/>
+              <w:left w:val="nil"/>
+              <w:right w:val="nil"/>
+              <w:spacing w:after="40" w:before="40"/>
+              <w:ind w:firstLine="0" w:left="100" w:right="100"/>
+            </w:pPr>
+            <w:r xmlns:w="http://schemas.openxmlformats.org/wordprocessingml/2006/main" xmlns:wp="http://schemas.openxmlformats.org/drawingml/2006/wordprocessingDrawing" xmlns:r="http://schemas.openxmlformats.org/officeDocument/2006/relationships" xmlns:w14="http://schemas.microsoft.com/office/word/2010/wordml">
+              <w:rPr>
+                <w:rFonts w:ascii="Arial" w:hAnsi="Arial" w:eastAsia="Arial" w:cs="Arial"/>
+                <w:sz w:val="18"/>
+                <w:szCs w:val="18"/>
+                <w:color w:val="111111"/>
+              </w:rPr>
+              <w:t xml:space="preserve"> </w:t>
+            </w:r>
+          </w:p>
+        </w:tc>
+        <w:tc>
+          <w:tcPr>
+            <w:tcBorders>
+              <w:bottom w:val="nil"/>
+              <w:top w:val="single" w:sz="16" w:space="0" w:color="000000"/>
+              <w:left w:val="nil"/>
+              <w:right w:val="nil"/>
+            </w:tcBorders>
+            <w:shd w:val="clear" w:color="auto" w:fill="FFFFFF"/>
+            <w:tcMar>
+              <w:top w:w="0" w:type="dxa"/>
+              <w:bottom w:w="0" w:type="dxa"/>
+              <w:left w:w="0" w:type="dxa"/>
+              <w:right w:w="0" w:type="dxa"/>
+            </w:tcMar>
+            <w:vAlign w:val="center"/>
+          </w:tcPr>
+          <w:p>
+            <w:pPr>
+              <w:jc w:val="center"/>
+              <w:bottom w:val="nil"/>
+              <w:top w:val="nil"/>
+              <w:left w:val="nil"/>
+              <w:right w:val="nil"/>
+              <w:spacing w:after="40" w:before="40"/>
+              <w:ind w:firstLine="0" w:left="100" w:right="100"/>
+            </w:pPr>
+            <w:r xmlns:w="http://schemas.openxmlformats.org/wordprocessingml/2006/main" xmlns:wp="http://schemas.openxmlformats.org/drawingml/2006/wordprocessingDrawing" xmlns:r="http://schemas.openxmlformats.org/officeDocument/2006/relationships" xmlns:w14="http://schemas.microsoft.com/office/word/2010/wordml">
+              <w:rPr>
+                <w:rFonts w:ascii="Arial" w:hAnsi="Arial" w:eastAsia="Arial" w:cs="Arial"/>
+                <w:sz w:val="18"/>
+                <w:szCs w:val="18"/>
+                <w:color w:val="111111"/>
+              </w:rPr>
+              <w:t xml:space="preserve"> </w:t>
+            </w:r>
+          </w:p>
+        </w:tc>
+      </w:tr>
+      <w:tr>
+        <w:trPr>
+          <w:cantSplit/>
+          <w:trHeight w:val="360" w:hRule="auto"/>
+        </w:trPr>
+        <w:tc>
+          <w:tcPr>
+            <w:tcBorders>
+              <w:bottom w:val="nil"/>
+              <w:top w:val="nil"/>
+              <w:left w:val="nil"/>
+              <w:right w:val="nil"/>
+            </w:tcBorders>
+            <w:shd w:val="clear" w:color="auto" w:fill="FFFFFF"/>
+            <w:tcMar>
+              <w:top w:w="0" w:type="dxa"/>
+              <w:bottom w:w="0" w:type="dxa"/>
+              <w:left w:w="0" w:type="dxa"/>
+              <w:right w:w="0" w:type="dxa"/>
+            </w:tcMar>
+            <w:vAlign w:val="center"/>
+          </w:tcPr>
+          <w:p>
+            <w:pPr>
+              <w:jc w:val="left"/>
+              <w:bottom w:val="nil"/>
+              <w:top w:val="nil"/>
+              <w:left w:val="nil"/>
+              <w:right w:val="nil"/>
+              <w:spacing w:after="40" w:before="40"/>
+              <w:ind w:firstLine="0" w:left="100" w:right="100"/>
+            </w:pPr>
+            <w:r xmlns:w="http://schemas.openxmlformats.org/wordprocessingml/2006/main" xmlns:wp="http://schemas.openxmlformats.org/drawingml/2006/wordprocessingDrawing" xmlns:r="http://schemas.openxmlformats.org/officeDocument/2006/relationships" xmlns:w14="http://schemas.microsoft.com/office/word/2010/wordml">
+              <w:rPr>
+                <w:rFonts w:ascii="Arial" w:hAnsi="Arial" w:eastAsia="Arial" w:cs="Arial"/>
+                <w:sz w:val="18"/>
+                <w:szCs w:val="18"/>
+                <w:color w:val="111111"/>
+              </w:rPr>
+              <w:t xml:space="preserve">Individual = Poverty</w:t>
+            </w:r>
+          </w:p>
+        </w:tc>
+        <w:tc>
+          <w:tcPr>
+            <w:tcBorders>
+              <w:bottom w:val="nil"/>
+              <w:top w:val="nil"/>
+              <w:left w:val="nil"/>
+              <w:right w:val="nil"/>
+            </w:tcBorders>
+            <w:shd w:val="clear" w:color="auto" w:fill="FFFFFF"/>
+            <w:tcMar>
+              <w:top w:w="0" w:type="dxa"/>
+              <w:bottom w:w="0" w:type="dxa"/>
+              <w:left w:w="0" w:type="dxa"/>
+              <w:right w:w="0" w:type="dxa"/>
+            </w:tcMar>
+            <w:vAlign w:val="center"/>
+          </w:tcPr>
+          <w:p>
+            <w:pPr>
+              <w:jc w:val="center"/>
+              <w:bottom w:val="nil"/>
+              <w:top w:val="nil"/>
+              <w:left w:val="nil"/>
+              <w:right w:val="nil"/>
+              <w:spacing w:after="40" w:before="40"/>
+              <w:ind w:firstLine="0" w:left="100" w:right="100"/>
+            </w:pPr>
+            <w:r xmlns:w="http://schemas.openxmlformats.org/wordprocessingml/2006/main" xmlns:wp="http://schemas.openxmlformats.org/drawingml/2006/wordprocessingDrawing" xmlns:r="http://schemas.openxmlformats.org/officeDocument/2006/relationships" xmlns:w14="http://schemas.microsoft.com/office/word/2010/wordml">
+              <w:rPr>
+                <w:rFonts w:ascii="Arial" w:hAnsi="Arial" w:eastAsia="Arial" w:cs="Arial"/>
+                <w:sz w:val="18"/>
+                <w:szCs w:val="18"/>
+                <w:color w:val="111111"/>
+              </w:rPr>
+              <w:t xml:space="preserve"> 0.042</w:t>
+            </w:r>
+          </w:p>
+        </w:tc>
+        <w:tc>
+          <w:tcPr>
+            <w:tcBorders>
+              <w:bottom w:val="nil"/>
+              <w:top w:val="nil"/>
+              <w:left w:val="nil"/>
+              <w:right w:val="nil"/>
+            </w:tcBorders>
+            <w:shd w:val="clear" w:color="auto" w:fill="FFFFFF"/>
+            <w:tcMar>
+              <w:top w:w="0" w:type="dxa"/>
+              <w:bottom w:w="0" w:type="dxa"/>
+              <w:left w:w="0" w:type="dxa"/>
+              <w:right w:w="0" w:type="dxa"/>
+            </w:tcMar>
+            <w:vAlign w:val="center"/>
+          </w:tcPr>
+          <w:p>
+            <w:pPr>
+              <w:jc w:val="center"/>
+              <w:bottom w:val="nil"/>
+              <w:top w:val="nil"/>
+              <w:left w:val="nil"/>
+              <w:right w:val="nil"/>
+              <w:spacing w:after="40" w:before="40"/>
+              <w:ind w:firstLine="0" w:left="100" w:right="100"/>
+            </w:pPr>
+            <w:r xmlns:w="http://schemas.openxmlformats.org/wordprocessingml/2006/main" xmlns:wp="http://schemas.openxmlformats.org/drawingml/2006/wordprocessingDrawing" xmlns:r="http://schemas.openxmlformats.org/officeDocument/2006/relationships" xmlns:w14="http://schemas.microsoft.com/office/word/2010/wordml">
+              <w:rPr>
+                <w:rFonts w:ascii="Arial" w:hAnsi="Arial" w:eastAsia="Arial" w:cs="Arial"/>
+                <w:sz w:val="18"/>
+                <w:szCs w:val="18"/>
+                <w:color w:val="111111"/>
+              </w:rPr>
+              <w:t xml:space="preserve"> 0.012</w:t>
+            </w:r>
+          </w:p>
+        </w:tc>
+        <w:tc>
+          <w:tcPr>
+            <w:tcBorders>
+              <w:bottom w:val="nil"/>
+              <w:top w:val="nil"/>
+              <w:left w:val="nil"/>
+              <w:right w:val="nil"/>
+            </w:tcBorders>
+            <w:shd w:val="clear" w:color="auto" w:fill="FFFFFF"/>
+            <w:tcMar>
+              <w:top w:w="0" w:type="dxa"/>
+              <w:bottom w:w="0" w:type="dxa"/>
+              <w:left w:w="0" w:type="dxa"/>
+              <w:right w:w="0" w:type="dxa"/>
+            </w:tcMar>
+            <w:vAlign w:val="center"/>
+          </w:tcPr>
+          <w:p>
+            <w:pPr>
+              <w:jc w:val="center"/>
+              <w:bottom w:val="nil"/>
+              <w:top w:val="nil"/>
+              <w:left w:val="nil"/>
+              <w:right w:val="nil"/>
+              <w:spacing w:after="40" w:before="40"/>
+              <w:ind w:firstLine="0" w:left="100" w:right="100"/>
+            </w:pPr>
+            <w:r xmlns:w="http://schemas.openxmlformats.org/wordprocessingml/2006/main" xmlns:wp="http://schemas.openxmlformats.org/drawingml/2006/wordprocessingDrawing" xmlns:r="http://schemas.openxmlformats.org/officeDocument/2006/relationships" xmlns:w14="http://schemas.microsoft.com/office/word/2010/wordml">
+              <w:rPr>
+                <w:rFonts w:ascii="Arial" w:hAnsi="Arial" w:eastAsia="Arial" w:cs="Arial"/>
+                <w:sz w:val="18"/>
+                <w:szCs w:val="18"/>
+                <w:color w:val="111111"/>
+              </w:rPr>
+              <w:t xml:space="preserve"> 0.001</w:t>
+            </w:r>
+          </w:p>
+        </w:tc>
+        <w:tc>
+          <w:tcPr>
+            <w:tcBorders>
+              <w:bottom w:val="nil"/>
+              <w:top w:val="nil"/>
+              <w:left w:val="nil"/>
+              <w:right w:val="nil"/>
+            </w:tcBorders>
+            <w:shd w:val="clear" w:color="auto" w:fill="FFFFFF"/>
+            <w:tcMar>
+              <w:top w:w="0" w:type="dxa"/>
+              <w:bottom w:w="0" w:type="dxa"/>
+              <w:left w:w="0" w:type="dxa"/>
+              <w:right w:w="0" w:type="dxa"/>
+            </w:tcMar>
+            <w:vAlign w:val="center"/>
+          </w:tcPr>
+          <w:p>
+            <w:pPr>
+              <w:jc w:val="center"/>
+              <w:bottom w:val="nil"/>
+              <w:top w:val="nil"/>
+              <w:left w:val="nil"/>
+              <w:right w:val="nil"/>
+              <w:spacing w:after="40" w:before="40"/>
+              <w:ind w:firstLine="0" w:left="100" w:right="100"/>
+            </w:pPr>
+            <w:r xmlns:w="http://schemas.openxmlformats.org/wordprocessingml/2006/main" xmlns:wp="http://schemas.openxmlformats.org/drawingml/2006/wordprocessingDrawing" xmlns:r="http://schemas.openxmlformats.org/officeDocument/2006/relationships" xmlns:w14="http://schemas.microsoft.com/office/word/2010/wordml">
+              <w:rPr>
+                <w:rFonts w:ascii="Arial" w:hAnsi="Arial" w:eastAsia="Arial" w:cs="Arial"/>
+                <w:sz w:val="18"/>
+                <w:szCs w:val="18"/>
+                <w:color w:val="111111"/>
+              </w:rPr>
+              <w:t xml:space="preserve"> 0.580</w:t>
+            </w:r>
+          </w:p>
+        </w:tc>
+        <w:tc>
+          <w:tcPr>
+            <w:tcBorders>
+              <w:bottom w:val="nil"/>
+              <w:top w:val="nil"/>
+              <w:left w:val="nil"/>
+              <w:right w:val="nil"/>
+            </w:tcBorders>
+            <w:shd w:val="clear" w:color="auto" w:fill="FFFFFF"/>
+            <w:tcMar>
+              <w:top w:w="0" w:type="dxa"/>
+              <w:bottom w:w="0" w:type="dxa"/>
+              <w:left w:w="0" w:type="dxa"/>
+              <w:right w:w="0" w:type="dxa"/>
+            </w:tcMar>
+            <w:vAlign w:val="center"/>
+          </w:tcPr>
+          <w:p>
+            <w:pPr>
+              <w:jc w:val="center"/>
+              <w:bottom w:val="nil"/>
+              <w:top w:val="nil"/>
+              <w:left w:val="nil"/>
+              <w:right w:val="nil"/>
+              <w:spacing w:after="40" w:before="40"/>
+              <w:ind w:firstLine="0" w:left="100" w:right="100"/>
+            </w:pPr>
+            <w:r xmlns:w="http://schemas.openxmlformats.org/wordprocessingml/2006/main" xmlns:wp="http://schemas.openxmlformats.org/drawingml/2006/wordprocessingDrawing" xmlns:r="http://schemas.openxmlformats.org/officeDocument/2006/relationships" xmlns:w14="http://schemas.microsoft.com/office/word/2010/wordml">
+              <w:rPr>
+                <w:rFonts w:ascii="Arial" w:hAnsi="Arial" w:eastAsia="Arial" w:cs="Arial"/>
+                <w:sz w:val="18"/>
+                <w:szCs w:val="18"/>
+                <w:color w:val="111111"/>
+              </w:rPr>
+              <w:t xml:space="preserve">1695</w:t>
+            </w:r>
+          </w:p>
+        </w:tc>
+      </w:tr>
+      <w:tr>
+        <w:trPr>
+          <w:cantSplit/>
+          <w:trHeight w:val="360" w:hRule="auto"/>
+        </w:trPr>
+        <w:tc>
+          <w:tcPr>
+            <w:tcBorders>
+              <w:bottom w:val="nil"/>
+              <w:top w:val="nil"/>
+              <w:left w:val="nil"/>
+              <w:right w:val="nil"/>
+            </w:tcBorders>
+            <w:shd w:val="clear" w:color="auto" w:fill="FFFFFF"/>
+            <w:tcMar>
+              <w:top w:w="0" w:type="dxa"/>
+              <w:bottom w:w="0" w:type="dxa"/>
+              <w:left w:w="0" w:type="dxa"/>
+              <w:right w:w="0" w:type="dxa"/>
+            </w:tcMar>
+            <w:vAlign w:val="center"/>
+          </w:tcPr>
+          <w:p>
+            <w:pPr>
+              <w:jc w:val="left"/>
+              <w:bottom w:val="nil"/>
+              <w:top w:val="nil"/>
+              <w:left w:val="nil"/>
+              <w:right w:val="nil"/>
+              <w:spacing w:after="40" w:before="40"/>
+              <w:ind w:firstLine="0" w:left="100" w:right="100"/>
+            </w:pPr>
+            <w:r xmlns:w="http://schemas.openxmlformats.org/wordprocessingml/2006/main" xmlns:wp="http://schemas.openxmlformats.org/drawingml/2006/wordprocessingDrawing" xmlns:r="http://schemas.openxmlformats.org/officeDocument/2006/relationships" xmlns:w14="http://schemas.microsoft.com/office/word/2010/wordml">
+              <w:rPr>
+                <w:rFonts w:ascii="Arial" w:hAnsi="Arial" w:eastAsia="Arial" w:cs="Arial"/>
+                <w:sz w:val="18"/>
+                <w:szCs w:val="18"/>
+                <w:color w:val="111111"/>
+              </w:rPr>
+              <w:t xml:space="preserve">Community = Poverty</w:t>
+            </w:r>
+          </w:p>
+        </w:tc>
+        <w:tc>
+          <w:tcPr>
+            <w:tcBorders>
+              <w:bottom w:val="nil"/>
+              <w:top w:val="nil"/>
+              <w:left w:val="nil"/>
+              <w:right w:val="nil"/>
+            </w:tcBorders>
+            <w:shd w:val="clear" w:color="auto" w:fill="FFFFFF"/>
+            <w:tcMar>
+              <w:top w:w="0" w:type="dxa"/>
+              <w:bottom w:w="0" w:type="dxa"/>
+              <w:left w:w="0" w:type="dxa"/>
+              <w:right w:w="0" w:type="dxa"/>
+            </w:tcMar>
+            <w:vAlign w:val="center"/>
+          </w:tcPr>
+          <w:p>
+            <w:pPr>
+              <w:jc w:val="center"/>
+              <w:bottom w:val="nil"/>
+              <w:top w:val="nil"/>
+              <w:left w:val="nil"/>
+              <w:right w:val="nil"/>
+              <w:spacing w:after="40" w:before="40"/>
+              <w:ind w:firstLine="0" w:left="100" w:right="100"/>
+            </w:pPr>
+            <w:r xmlns:w="http://schemas.openxmlformats.org/wordprocessingml/2006/main" xmlns:wp="http://schemas.openxmlformats.org/drawingml/2006/wordprocessingDrawing" xmlns:r="http://schemas.openxmlformats.org/officeDocument/2006/relationships" xmlns:w14="http://schemas.microsoft.com/office/word/2010/wordml">
+              <w:rPr>
+                <w:rFonts w:ascii="Arial" w:hAnsi="Arial" w:eastAsia="Arial" w:cs="Arial"/>
+                <w:sz w:val="18"/>
+                <w:szCs w:val="18"/>
+                <w:color w:val="111111"/>
+              </w:rPr>
+              <w:t xml:space="preserve"> 0.052</w:t>
+            </w:r>
+          </w:p>
+        </w:tc>
+        <w:tc>
+          <w:tcPr>
+            <w:tcBorders>
+              <w:bottom w:val="nil"/>
+              <w:top w:val="nil"/>
+              <w:left w:val="nil"/>
+              <w:right w:val="nil"/>
+            </w:tcBorders>
+            <w:shd w:val="clear" w:color="auto" w:fill="FFFFFF"/>
+            <w:tcMar>
+              <w:top w:w="0" w:type="dxa"/>
+              <w:bottom w:w="0" w:type="dxa"/>
+              <w:left w:w="0" w:type="dxa"/>
+              <w:right w:w="0" w:type="dxa"/>
+            </w:tcMar>
+            <w:vAlign w:val="center"/>
+          </w:tcPr>
+          <w:p>
+            <w:pPr>
+              <w:jc w:val="center"/>
+              <w:bottom w:val="nil"/>
+              <w:top w:val="nil"/>
+              <w:left w:val="nil"/>
+              <w:right w:val="nil"/>
+              <w:spacing w:after="40" w:before="40"/>
+              <w:ind w:firstLine="0" w:left="100" w:right="100"/>
+            </w:pPr>
+            <w:r xmlns:w="http://schemas.openxmlformats.org/wordprocessingml/2006/main" xmlns:wp="http://schemas.openxmlformats.org/drawingml/2006/wordprocessingDrawing" xmlns:r="http://schemas.openxmlformats.org/officeDocument/2006/relationships" xmlns:w14="http://schemas.microsoft.com/office/word/2010/wordml">
+              <w:rPr>
+                <w:rFonts w:ascii="Arial" w:hAnsi="Arial" w:eastAsia="Arial" w:cs="Arial"/>
+                <w:sz w:val="18"/>
+                <w:szCs w:val="18"/>
+                <w:color w:val="111111"/>
+              </w:rPr>
+              <w:t xml:space="preserve"> 0.013</w:t>
+            </w:r>
+          </w:p>
+        </w:tc>
+        <w:tc>
+          <w:tcPr>
+            <w:tcBorders>
+              <w:bottom w:val="nil"/>
+              <w:top w:val="nil"/>
+              <w:left w:val="nil"/>
+              <w:right w:val="nil"/>
+            </w:tcBorders>
+            <w:shd w:val="clear" w:color="auto" w:fill="FFFFFF"/>
+            <w:tcMar>
+              <w:top w:w="0" w:type="dxa"/>
+              <w:bottom w:w="0" w:type="dxa"/>
+              <w:left w:w="0" w:type="dxa"/>
+              <w:right w:w="0" w:type="dxa"/>
+            </w:tcMar>
+            <w:vAlign w:val="center"/>
+          </w:tcPr>
+          <w:p>
+            <w:pPr>
+              <w:jc w:val="center"/>
+              <w:bottom w:val="nil"/>
+              <w:top w:val="nil"/>
+              <w:left w:val="nil"/>
+              <w:right w:val="nil"/>
+              <w:spacing w:after="40" w:before="40"/>
+              <w:ind w:firstLine="0" w:left="100" w:right="100"/>
+            </w:pPr>
+            <w:r xmlns:w="http://schemas.openxmlformats.org/wordprocessingml/2006/main" xmlns:wp="http://schemas.openxmlformats.org/drawingml/2006/wordprocessingDrawing" xmlns:r="http://schemas.openxmlformats.org/officeDocument/2006/relationships" xmlns:w14="http://schemas.microsoft.com/office/word/2010/wordml">
+              <w:rPr>
+                <w:rFonts w:ascii="Arial" w:hAnsi="Arial" w:eastAsia="Arial" w:cs="Arial"/>
+                <w:sz w:val="18"/>
+                <w:szCs w:val="18"/>
+                <w:color w:val="111111"/>
+              </w:rPr>
+              <w:t xml:space="preserve"> 0.000</w:t>
+            </w:r>
+          </w:p>
+        </w:tc>
+        <w:tc>
+          <w:tcPr>
+            <w:tcBorders>
+              <w:bottom w:val="nil"/>
+              <w:top w:val="nil"/>
+              <w:left w:val="nil"/>
+              <w:right w:val="nil"/>
+            </w:tcBorders>
+            <w:shd w:val="clear" w:color="auto" w:fill="FFFFFF"/>
+            <w:tcMar>
+              <w:top w:w="0" w:type="dxa"/>
+              <w:bottom w:w="0" w:type="dxa"/>
+              <w:left w:w="0" w:type="dxa"/>
+              <w:right w:w="0" w:type="dxa"/>
+            </w:tcMar>
+            <w:vAlign w:val="center"/>
+          </w:tcPr>
+          <w:p>
+            <w:pPr>
+              <w:jc w:val="center"/>
+              <w:bottom w:val="nil"/>
+              <w:top w:val="nil"/>
+              <w:left w:val="nil"/>
+              <w:right w:val="nil"/>
+              <w:spacing w:after="40" w:before="40"/>
+              <w:ind w:firstLine="0" w:left="100" w:right="100"/>
+            </w:pPr>
+            <w:r xmlns:w="http://schemas.openxmlformats.org/wordprocessingml/2006/main" xmlns:wp="http://schemas.openxmlformats.org/drawingml/2006/wordprocessingDrawing" xmlns:r="http://schemas.openxmlformats.org/officeDocument/2006/relationships" xmlns:w14="http://schemas.microsoft.com/office/word/2010/wordml">
+              <w:rPr>
+                <w:rFonts w:ascii="Arial" w:hAnsi="Arial" w:eastAsia="Arial" w:cs="Arial"/>
+                <w:sz w:val="18"/>
+                <w:szCs w:val="18"/>
+                <w:color w:val="111111"/>
+              </w:rPr>
+              <w:t xml:space="preserve"> 0.580</w:t>
+            </w:r>
+          </w:p>
+        </w:tc>
+        <w:tc>
+          <w:tcPr>
+            <w:tcBorders>
+              <w:bottom w:val="nil"/>
+              <w:top w:val="nil"/>
+              <w:left w:val="nil"/>
+              <w:right w:val="nil"/>
+            </w:tcBorders>
+            <w:shd w:val="clear" w:color="auto" w:fill="FFFFFF"/>
+            <w:tcMar>
+              <w:top w:w="0" w:type="dxa"/>
+              <w:bottom w:w="0" w:type="dxa"/>
+              <w:left w:w="0" w:type="dxa"/>
+              <w:right w:w="0" w:type="dxa"/>
+            </w:tcMar>
+            <w:vAlign w:val="center"/>
+          </w:tcPr>
+          <w:p>
+            <w:pPr>
+              <w:jc w:val="center"/>
+              <w:bottom w:val="nil"/>
+              <w:top w:val="nil"/>
+              <w:left w:val="nil"/>
+              <w:right w:val="nil"/>
+              <w:spacing w:after="40" w:before="40"/>
+              <w:ind w:firstLine="0" w:left="100" w:right="100"/>
+            </w:pPr>
+            <w:r xmlns:w="http://schemas.openxmlformats.org/wordprocessingml/2006/main" xmlns:wp="http://schemas.openxmlformats.org/drawingml/2006/wordprocessingDrawing" xmlns:r="http://schemas.openxmlformats.org/officeDocument/2006/relationships" xmlns:w14="http://schemas.microsoft.com/office/word/2010/wordml">
+              <w:rPr>
+                <w:rFonts w:ascii="Arial" w:hAnsi="Arial" w:eastAsia="Arial" w:cs="Arial"/>
+                <w:sz w:val="18"/>
+                <w:szCs w:val="18"/>
+                <w:color w:val="111111"/>
+              </w:rPr>
+              <w:t xml:space="preserve">1695</w:t>
+            </w:r>
+          </w:p>
+        </w:tc>
+      </w:tr>
+      <w:tr>
+        <w:trPr>
+          <w:cantSplit/>
+          <w:trHeight w:val="360" w:hRule="auto"/>
+        </w:trPr>
+        <w:tc>
+          <w:tcPr>
+            <w:tcBorders>
+              <w:bottom w:val="single" w:sz="8" w:space="0" w:color="000000"/>
+              <w:top w:val="nil"/>
+              <w:left w:val="nil"/>
+              <w:right w:val="nil"/>
+            </w:tcBorders>
+            <w:shd w:val="clear" w:color="auto" w:fill="FFFFFF"/>
+            <w:tcMar>
+              <w:top w:w="0" w:type="dxa"/>
+              <w:bottom w:w="0" w:type="dxa"/>
+              <w:left w:w="0" w:type="dxa"/>
+              <w:right w:w="0" w:type="dxa"/>
+            </w:tcMar>
+            <w:vAlign w:val="center"/>
+          </w:tcPr>
+          <w:p>
+            <w:pPr>
+              <w:jc w:val="left"/>
+              <w:bottom w:val="nil"/>
+              <w:top w:val="nil"/>
+              <w:left w:val="nil"/>
+              <w:right w:val="nil"/>
+              <w:spacing w:after="40" w:before="40"/>
+              <w:ind w:firstLine="0" w:left="100" w:right="100"/>
+            </w:pPr>
+            <w:r xmlns:w="http://schemas.openxmlformats.org/wordprocessingml/2006/main" xmlns:wp="http://schemas.openxmlformats.org/drawingml/2006/wordprocessingDrawing" xmlns:r="http://schemas.openxmlformats.org/officeDocument/2006/relationships" xmlns:w14="http://schemas.microsoft.com/office/word/2010/wordml">
+              <w:rPr>
+                <w:rFonts w:ascii="Arial" w:hAnsi="Arial" w:eastAsia="Arial" w:cs="Arial"/>
+                <w:sz w:val="18"/>
+                <w:szCs w:val="18"/>
+                <w:color w:val="111111"/>
+              </w:rPr>
+              <w:t xml:space="preserve">Individual = Community</w:t>
+            </w:r>
+          </w:p>
+        </w:tc>
+        <w:tc>
+          <w:tcPr>
+            <w:tcBorders>
+              <w:bottom w:val="single" w:sz="8" w:space="0" w:color="000000"/>
+              <w:top w:val="nil"/>
+              <w:left w:val="nil"/>
+              <w:right w:val="nil"/>
+            </w:tcBorders>
+            <w:shd w:val="clear" w:color="auto" w:fill="FFFFFF"/>
+            <w:tcMar>
+              <w:top w:w="0" w:type="dxa"/>
+              <w:bottom w:w="0" w:type="dxa"/>
+              <w:left w:w="0" w:type="dxa"/>
+              <w:right w:w="0" w:type="dxa"/>
+            </w:tcMar>
+            <w:vAlign w:val="center"/>
+          </w:tcPr>
+          <w:p>
+            <w:pPr>
+              <w:jc w:val="center"/>
+              <w:bottom w:val="nil"/>
+              <w:top w:val="nil"/>
+              <w:left w:val="nil"/>
+              <w:right w:val="nil"/>
+              <w:spacing w:after="40" w:before="40"/>
+              <w:ind w:firstLine="0" w:left="100" w:right="100"/>
+            </w:pPr>
+            <w:r xmlns:w="http://schemas.openxmlformats.org/wordprocessingml/2006/main" xmlns:wp="http://schemas.openxmlformats.org/drawingml/2006/wordprocessingDrawing" xmlns:r="http://schemas.openxmlformats.org/officeDocument/2006/relationships" xmlns:w14="http://schemas.microsoft.com/office/word/2010/wordml">
+              <w:rPr>
+                <w:rFonts w:ascii="Arial" w:hAnsi="Arial" w:eastAsia="Arial" w:cs="Arial"/>
+                <w:sz w:val="18"/>
+                <w:szCs w:val="18"/>
+                <w:color w:val="111111"/>
+              </w:rPr>
+              <w:t xml:space="preserve">-0.010</w:t>
+            </w:r>
+          </w:p>
+        </w:tc>
+        <w:tc>
+          <w:tcPr>
+            <w:tcBorders>
+              <w:bottom w:val="single" w:sz="8" w:space="0" w:color="000000"/>
+              <w:top w:val="nil"/>
+              <w:left w:val="nil"/>
+              <w:right w:val="nil"/>
+            </w:tcBorders>
+            <w:shd w:val="clear" w:color="auto" w:fill="FFFFFF"/>
+            <w:tcMar>
+              <w:top w:w="0" w:type="dxa"/>
+              <w:bottom w:w="0" w:type="dxa"/>
+              <w:left w:w="0" w:type="dxa"/>
+              <w:right w:w="0" w:type="dxa"/>
+            </w:tcMar>
+            <w:vAlign w:val="center"/>
+          </w:tcPr>
+          <w:p>
+            <w:pPr>
+              <w:jc w:val="center"/>
+              <w:bottom w:val="nil"/>
+              <w:top w:val="nil"/>
+              <w:left w:val="nil"/>
+              <w:right w:val="nil"/>
+              <w:spacing w:after="40" w:before="40"/>
+              <w:ind w:firstLine="0" w:left="100" w:right="100"/>
+            </w:pPr>
+            <w:r xmlns:w="http://schemas.openxmlformats.org/wordprocessingml/2006/main" xmlns:wp="http://schemas.openxmlformats.org/drawingml/2006/wordprocessingDrawing" xmlns:r="http://schemas.openxmlformats.org/officeDocument/2006/relationships" xmlns:w14="http://schemas.microsoft.com/office/word/2010/wordml">
+              <w:rPr>
+                <w:rFonts w:ascii="Arial" w:hAnsi="Arial" w:eastAsia="Arial" w:cs="Arial"/>
+                <w:sz w:val="18"/>
+                <w:szCs w:val="18"/>
+                <w:color w:val="111111"/>
+              </w:rPr>
+              <w:t xml:space="preserve"> 0.013</w:t>
+            </w:r>
+          </w:p>
+        </w:tc>
+        <w:tc>
+          <w:tcPr>
+            <w:tcBorders>
+              <w:bottom w:val="single" w:sz="8" w:space="0" w:color="000000"/>
+              <w:top w:val="nil"/>
+              <w:left w:val="nil"/>
+              <w:right w:val="nil"/>
+            </w:tcBorders>
+            <w:shd w:val="clear" w:color="auto" w:fill="FFFFFF"/>
+            <w:tcMar>
+              <w:top w:w="0" w:type="dxa"/>
+              <w:bottom w:w="0" w:type="dxa"/>
+              <w:left w:w="0" w:type="dxa"/>
+              <w:right w:w="0" w:type="dxa"/>
+            </w:tcMar>
+            <w:vAlign w:val="center"/>
+          </w:tcPr>
+          <w:p>
+            <w:pPr>
+              <w:jc w:val="center"/>
+              <w:bottom w:val="nil"/>
+              <w:top w:val="nil"/>
+              <w:left w:val="nil"/>
+              <w:right w:val="nil"/>
+              <w:spacing w:after="40" w:before="40"/>
+              <w:ind w:firstLine="0" w:left="100" w:right="100"/>
+            </w:pPr>
+            <w:r xmlns:w="http://schemas.openxmlformats.org/wordprocessingml/2006/main" xmlns:wp="http://schemas.openxmlformats.org/drawingml/2006/wordprocessingDrawing" xmlns:r="http://schemas.openxmlformats.org/officeDocument/2006/relationships" xmlns:w14="http://schemas.microsoft.com/office/word/2010/wordml">
+              <w:rPr>
+                <w:rFonts w:ascii="Arial" w:hAnsi="Arial" w:eastAsia="Arial" w:cs="Arial"/>
+                <w:sz w:val="18"/>
+                <w:szCs w:val="18"/>
+                <w:color w:val="111111"/>
+              </w:rPr>
+              <w:t xml:space="preserve"> 0.729</w:t>
+            </w:r>
+          </w:p>
+        </w:tc>
+        <w:tc>
+          <w:tcPr>
+            <w:tcBorders>
+              <w:bottom w:val="single" w:sz="8" w:space="0" w:color="000000"/>
+              <w:top w:val="nil"/>
+              <w:left w:val="nil"/>
+              <w:right w:val="nil"/>
+            </w:tcBorders>
+            <w:shd w:val="clear" w:color="auto" w:fill="FFFFFF"/>
+            <w:tcMar>
+              <w:top w:w="0" w:type="dxa"/>
+              <w:bottom w:w="0" w:type="dxa"/>
+              <w:left w:w="0" w:type="dxa"/>
+              <w:right w:w="0" w:type="dxa"/>
+            </w:tcMar>
+            <w:vAlign w:val="center"/>
+          </w:tcPr>
+          <w:p>
+            <w:pPr>
+              <w:jc w:val="center"/>
+              <w:bottom w:val="nil"/>
+              <w:top w:val="nil"/>
+              <w:left w:val="nil"/>
+              <w:right w:val="nil"/>
+              <w:spacing w:after="40" w:before="40"/>
+              <w:ind w:firstLine="0" w:left="100" w:right="100"/>
+            </w:pPr>
+            <w:r xmlns:w="http://schemas.openxmlformats.org/wordprocessingml/2006/main" xmlns:wp="http://schemas.openxmlformats.org/drawingml/2006/wordprocessingDrawing" xmlns:r="http://schemas.openxmlformats.org/officeDocument/2006/relationships" xmlns:w14="http://schemas.microsoft.com/office/word/2010/wordml">
+              <w:rPr>
+                <w:rFonts w:ascii="Arial" w:hAnsi="Arial" w:eastAsia="Arial" w:cs="Arial"/>
+                <w:sz w:val="18"/>
+                <w:szCs w:val="18"/>
+                <w:color w:val="111111"/>
+              </w:rPr>
+              <w:t xml:space="preserve"> 0.632</w:t>
+            </w:r>
+          </w:p>
+        </w:tc>
+        <w:tc>
+          <w:tcPr>
+            <w:tcBorders>
+              <w:bottom w:val="single" w:sz="8" w:space="0" w:color="000000"/>
+              <w:top w:val="nil"/>
+              <w:left w:val="nil"/>
+              <w:right w:val="nil"/>
+            </w:tcBorders>
+            <w:shd w:val="clear" w:color="auto" w:fill="FFFFFF"/>
+            <w:tcMar>
+              <w:top w:w="0" w:type="dxa"/>
+              <w:bottom w:w="0" w:type="dxa"/>
+              <w:left w:w="0" w:type="dxa"/>
+              <w:right w:w="0" w:type="dxa"/>
+            </w:tcMar>
+            <w:vAlign w:val="center"/>
+          </w:tcPr>
+          <w:p>
+            <w:pPr>
+              <w:jc w:val="center"/>
+              <w:bottom w:val="nil"/>
+              <w:top w:val="nil"/>
+              <w:left w:val="nil"/>
+              <w:right w:val="nil"/>
+              <w:spacing w:after="40" w:before="40"/>
+              <w:ind w:firstLine="0" w:left="100" w:right="100"/>
+            </w:pPr>
+            <w:r xmlns:w="http://schemas.openxmlformats.org/wordprocessingml/2006/main" xmlns:wp="http://schemas.openxmlformats.org/drawingml/2006/wordprocessingDrawing" xmlns:r="http://schemas.openxmlformats.org/officeDocument/2006/relationships" xmlns:w14="http://schemas.microsoft.com/office/word/2010/wordml">
+              <w:rPr>
+                <w:rFonts w:ascii="Arial" w:hAnsi="Arial" w:eastAsia="Arial" w:cs="Arial"/>
+                <w:sz w:val="18"/>
+                <w:szCs w:val="18"/>
+                <w:color w:val="111111"/>
+              </w:rPr>
+              <w:t xml:space="preserve">1695</w:t>
+            </w:r>
+          </w:p>
+        </w:tc>
+      </w:tr>
+      <w:tr>
+        <w:trPr>
+          <w:cantSplit/>
+          <w:trHeight w:val="360" w:hRule="auto"/>
+        </w:trPr>
+        <w:tc>
+          <w:tcPr>
+            <w:tcBorders>
+              <w:bottom w:val="nil"/>
+              <w:top w:val="single" w:sz="8" w:space="0" w:color="000000"/>
+              <w:left w:val="nil"/>
+              <w:right w:val="nil"/>
+            </w:tcBorders>
+            <w:shd w:val="clear" w:color="auto" w:fill="FFFFFF"/>
+            <w:tcMar>
+              <w:top w:w="0" w:type="dxa"/>
+              <w:bottom w:w="0" w:type="dxa"/>
+              <w:left w:w="0" w:type="dxa"/>
+              <w:right w:w="0" w:type="dxa"/>
+            </w:tcMar>
+            <w:vAlign w:val="center"/>
+          </w:tcPr>
+          <w:p>
+            <w:pPr>
+              <w:jc w:val="left"/>
+              <w:bottom w:val="nil"/>
+              <w:top w:val="nil"/>
+              <w:left w:val="nil"/>
+              <w:right w:val="nil"/>
+              <w:spacing w:after="40" w:before="40"/>
+              <w:ind w:firstLine="0" w:left="100" w:right="100"/>
+            </w:pPr>
+            <w:r xmlns:w="http://schemas.openxmlformats.org/wordprocessingml/2006/main" xmlns:wp="http://schemas.openxmlformats.org/drawingml/2006/wordprocessingDrawing" xmlns:r="http://schemas.openxmlformats.org/officeDocument/2006/relationships" xmlns:w14="http://schemas.microsoft.com/office/word/2010/wordml">
+              <w:rPr>
+                <w:rFonts w:ascii="Arial" w:hAnsi="Arial" w:eastAsia="Arial" w:cs="Arial"/>
+                <w:b/>
+                <w:sz w:val="18"/>
+                <w:szCs w:val="18"/>
+                <w:color w:val="111111"/>
+              </w:rPr>
+              <w:t xml:space="preserve">Controlling for own treatment assignment</w:t>
+            </w:r>
+          </w:p>
+        </w:tc>
+        <w:tc>
+          <w:tcPr>
+            <w:tcBorders>
+              <w:bottom w:val="nil"/>
+              <w:top w:val="single" w:sz="8" w:space="0" w:color="000000"/>
+              <w:left w:val="nil"/>
+              <w:right w:val="nil"/>
+            </w:tcBorders>
+            <w:shd w:val="clear" w:color="auto" w:fill="FFFFFF"/>
+            <w:tcMar>
+              <w:top w:w="0" w:type="dxa"/>
+              <w:bottom w:w="0" w:type="dxa"/>
+              <w:left w:w="0" w:type="dxa"/>
+              <w:right w:w="0" w:type="dxa"/>
+            </w:tcMar>
+            <w:vAlign w:val="center"/>
+          </w:tcPr>
+          <w:p>
+            <w:pPr>
+              <w:jc w:val="center"/>
+              <w:bottom w:val="nil"/>
+              <w:top w:val="nil"/>
+              <w:left w:val="nil"/>
+              <w:right w:val="nil"/>
+              <w:spacing w:after="40" w:before="40"/>
+              <w:ind w:firstLine="0" w:left="100" w:right="100"/>
+            </w:pPr>
+            <w:r xmlns:w="http://schemas.openxmlformats.org/wordprocessingml/2006/main" xmlns:wp="http://schemas.openxmlformats.org/drawingml/2006/wordprocessingDrawing" xmlns:r="http://schemas.openxmlformats.org/officeDocument/2006/relationships" xmlns:w14="http://schemas.microsoft.com/office/word/2010/wordml">
+              <w:rPr>
+                <w:rFonts w:ascii="Arial" w:hAnsi="Arial" w:eastAsia="Arial" w:cs="Arial"/>
+                <w:sz w:val="18"/>
+                <w:szCs w:val="18"/>
+                <w:color w:val="111111"/>
+              </w:rPr>
+              <w:t xml:space="preserve"> </w:t>
+            </w:r>
+          </w:p>
+        </w:tc>
+        <w:tc>
+          <w:tcPr>
+            <w:tcBorders>
+              <w:bottom w:val="nil"/>
+              <w:top w:val="single" w:sz="8" w:space="0" w:color="000000"/>
+              <w:left w:val="nil"/>
+              <w:right w:val="nil"/>
+            </w:tcBorders>
+            <w:shd w:val="clear" w:color="auto" w:fill="FFFFFF"/>
+            <w:tcMar>
+              <w:top w:w="0" w:type="dxa"/>
+              <w:bottom w:w="0" w:type="dxa"/>
+              <w:left w:w="0" w:type="dxa"/>
+              <w:right w:w="0" w:type="dxa"/>
+            </w:tcMar>
+            <w:vAlign w:val="center"/>
+          </w:tcPr>
+          <w:p>
+            <w:pPr>
+              <w:jc w:val="center"/>
+              <w:bottom w:val="nil"/>
+              <w:top w:val="nil"/>
+              <w:left w:val="nil"/>
+              <w:right w:val="nil"/>
+              <w:spacing w:after="40" w:before="40"/>
+              <w:ind w:firstLine="0" w:left="100" w:right="100"/>
+            </w:pPr>
+            <w:r xmlns:w="http://schemas.openxmlformats.org/wordprocessingml/2006/main" xmlns:wp="http://schemas.openxmlformats.org/drawingml/2006/wordprocessingDrawing" xmlns:r="http://schemas.openxmlformats.org/officeDocument/2006/relationships" xmlns:w14="http://schemas.microsoft.com/office/word/2010/wordml">
+              <w:rPr>
+                <w:rFonts w:ascii="Arial" w:hAnsi="Arial" w:eastAsia="Arial" w:cs="Arial"/>
+                <w:sz w:val="18"/>
+                <w:szCs w:val="18"/>
+                <w:color w:val="111111"/>
+              </w:rPr>
+              <w:t xml:space="preserve"> </w:t>
+            </w:r>
+          </w:p>
+        </w:tc>
+        <w:tc>
+          <w:tcPr>
+            <w:tcBorders>
+              <w:bottom w:val="nil"/>
+              <w:top w:val="single" w:sz="8" w:space="0" w:color="000000"/>
+              <w:left w:val="nil"/>
+              <w:right w:val="nil"/>
+            </w:tcBorders>
+            <w:shd w:val="clear" w:color="auto" w:fill="FFFFFF"/>
+            <w:tcMar>
+              <w:top w:w="0" w:type="dxa"/>
+              <w:bottom w:w="0" w:type="dxa"/>
+              <w:left w:w="0" w:type="dxa"/>
+              <w:right w:w="0" w:type="dxa"/>
+            </w:tcMar>
+            <w:vAlign w:val="center"/>
+          </w:tcPr>
+          <w:p>
+            <w:pPr>
+              <w:jc w:val="center"/>
+              <w:bottom w:val="nil"/>
+              <w:top w:val="nil"/>
+              <w:left w:val="nil"/>
+              <w:right w:val="nil"/>
+              <w:spacing w:after="40" w:before="40"/>
+              <w:ind w:firstLine="0" w:left="100" w:right="100"/>
+            </w:pPr>
+            <w:r xmlns:w="http://schemas.openxmlformats.org/wordprocessingml/2006/main" xmlns:wp="http://schemas.openxmlformats.org/drawingml/2006/wordprocessingDrawing" xmlns:r="http://schemas.openxmlformats.org/officeDocument/2006/relationships" xmlns:w14="http://schemas.microsoft.com/office/word/2010/wordml">
+              <w:rPr>
+                <w:rFonts w:ascii="Arial" w:hAnsi="Arial" w:eastAsia="Arial" w:cs="Arial"/>
+                <w:sz w:val="18"/>
+                <w:szCs w:val="18"/>
+                <w:color w:val="111111"/>
+              </w:rPr>
+              <w:t xml:space="preserve"> </w:t>
+            </w:r>
+          </w:p>
+        </w:tc>
+        <w:tc>
+          <w:tcPr>
+            <w:tcBorders>
+              <w:bottom w:val="nil"/>
+              <w:top w:val="single" w:sz="8" w:space="0" w:color="000000"/>
+              <w:left w:val="nil"/>
+              <w:right w:val="nil"/>
+            </w:tcBorders>
+            <w:shd w:val="clear" w:color="auto" w:fill="FFFFFF"/>
+            <w:tcMar>
+              <w:top w:w="0" w:type="dxa"/>
+              <w:bottom w:w="0" w:type="dxa"/>
+              <w:left w:w="0" w:type="dxa"/>
+              <w:right w:w="0" w:type="dxa"/>
+            </w:tcMar>
+            <w:vAlign w:val="center"/>
+          </w:tcPr>
+          <w:p>
+            <w:pPr>
+              <w:jc w:val="center"/>
+              <w:bottom w:val="nil"/>
+              <w:top w:val="nil"/>
+              <w:left w:val="nil"/>
+              <w:right w:val="nil"/>
+              <w:spacing w:after="40" w:before="40"/>
+              <w:ind w:firstLine="0" w:left="100" w:right="100"/>
+            </w:pPr>
+            <w:r xmlns:w="http://schemas.openxmlformats.org/wordprocessingml/2006/main" xmlns:wp="http://schemas.openxmlformats.org/drawingml/2006/wordprocessingDrawing" xmlns:r="http://schemas.openxmlformats.org/officeDocument/2006/relationships" xmlns:w14="http://schemas.microsoft.com/office/word/2010/wordml">
+              <w:rPr>
+                <w:rFonts w:ascii="Arial" w:hAnsi="Arial" w:eastAsia="Arial" w:cs="Arial"/>
+                <w:sz w:val="18"/>
+                <w:szCs w:val="18"/>
+                <w:color w:val="111111"/>
+              </w:rPr>
+              <w:t xml:space="preserve"> </w:t>
+            </w:r>
+          </w:p>
+        </w:tc>
+        <w:tc>
+          <w:tcPr>
+            <w:tcBorders>
+              <w:bottom w:val="nil"/>
+              <w:top w:val="single" w:sz="8" w:space="0" w:color="000000"/>
+              <w:left w:val="nil"/>
+              <w:right w:val="nil"/>
+            </w:tcBorders>
+            <w:shd w:val="clear" w:color="auto" w:fill="FFFFFF"/>
+            <w:tcMar>
+              <w:top w:w="0" w:type="dxa"/>
+              <w:bottom w:w="0" w:type="dxa"/>
+              <w:left w:w="0" w:type="dxa"/>
+              <w:right w:w="0" w:type="dxa"/>
+            </w:tcMar>
+            <w:vAlign w:val="center"/>
+          </w:tcPr>
+          <w:p>
+            <w:pPr>
+              <w:jc w:val="center"/>
+              <w:bottom w:val="nil"/>
+              <w:top w:val="nil"/>
+              <w:left w:val="nil"/>
+              <w:right w:val="nil"/>
+              <w:spacing w:after="40" w:before="40"/>
+              <w:ind w:firstLine="0" w:left="100" w:right="100"/>
+            </w:pPr>
+            <w:r xmlns:w="http://schemas.openxmlformats.org/wordprocessingml/2006/main" xmlns:wp="http://schemas.openxmlformats.org/drawingml/2006/wordprocessingDrawing" xmlns:r="http://schemas.openxmlformats.org/officeDocument/2006/relationships" xmlns:w14="http://schemas.microsoft.com/office/word/2010/wordml">
+              <w:rPr>
+                <w:rFonts w:ascii="Arial" w:hAnsi="Arial" w:eastAsia="Arial" w:cs="Arial"/>
+                <w:sz w:val="18"/>
+                <w:szCs w:val="18"/>
+                <w:color w:val="111111"/>
+              </w:rPr>
+              <w:t xml:space="preserve"> </w:t>
+            </w:r>
+          </w:p>
+        </w:tc>
+      </w:tr>
+      <w:tr>
+        <w:trPr>
+          <w:cantSplit/>
+          <w:trHeight w:val="360" w:hRule="auto"/>
+        </w:trPr>
+        <w:tc>
+          <w:tcPr>
+            <w:tcBorders>
+              <w:bottom w:val="nil"/>
+              <w:top w:val="nil"/>
+              <w:left w:val="nil"/>
+              <w:right w:val="nil"/>
+            </w:tcBorders>
+            <w:shd w:val="clear" w:color="auto" w:fill="FFFFFF"/>
+            <w:tcMar>
+              <w:top w:w="0" w:type="dxa"/>
+              <w:bottom w:w="0" w:type="dxa"/>
+              <w:left w:w="0" w:type="dxa"/>
+              <w:right w:w="0" w:type="dxa"/>
+            </w:tcMar>
+            <w:vAlign w:val="center"/>
+          </w:tcPr>
+          <w:p>
+            <w:pPr>
+              <w:jc w:val="left"/>
+              <w:bottom w:val="nil"/>
+              <w:top w:val="nil"/>
+              <w:left w:val="nil"/>
+              <w:right w:val="nil"/>
+              <w:spacing w:after="40" w:before="40"/>
+              <w:ind w:firstLine="0" w:left="100" w:right="100"/>
+            </w:pPr>
+            <w:r xmlns:w="http://schemas.openxmlformats.org/wordprocessingml/2006/main" xmlns:wp="http://schemas.openxmlformats.org/drawingml/2006/wordprocessingDrawing" xmlns:r="http://schemas.openxmlformats.org/officeDocument/2006/relationships" xmlns:w14="http://schemas.microsoft.com/office/word/2010/wordml">
+              <w:rPr>
+                <w:rFonts w:ascii="Arial" w:hAnsi="Arial" w:eastAsia="Arial" w:cs="Arial"/>
+                <w:sz w:val="18"/>
+                <w:szCs w:val="18"/>
+                <w:color w:val="111111"/>
+              </w:rPr>
+              <w:t xml:space="preserve">Individual = Poverty</w:t>
+            </w:r>
+          </w:p>
+        </w:tc>
+        <w:tc>
+          <w:tcPr>
+            <w:tcBorders>
+              <w:bottom w:val="nil"/>
+              <w:top w:val="nil"/>
+              <w:left w:val="nil"/>
+              <w:right w:val="nil"/>
+            </w:tcBorders>
+            <w:shd w:val="clear" w:color="auto" w:fill="FFFFFF"/>
+            <w:tcMar>
+              <w:top w:w="0" w:type="dxa"/>
+              <w:bottom w:w="0" w:type="dxa"/>
+              <w:left w:w="0" w:type="dxa"/>
+              <w:right w:w="0" w:type="dxa"/>
+            </w:tcMar>
+            <w:vAlign w:val="center"/>
+          </w:tcPr>
+          <w:p>
+            <w:pPr>
+              <w:jc w:val="center"/>
+              <w:bottom w:val="nil"/>
+              <w:top w:val="nil"/>
+              <w:left w:val="nil"/>
+              <w:right w:val="nil"/>
+              <w:spacing w:after="40" w:before="40"/>
+              <w:ind w:firstLine="0" w:left="100" w:right="100"/>
+            </w:pPr>
+            <w:r xmlns:w="http://schemas.openxmlformats.org/wordprocessingml/2006/main" xmlns:wp="http://schemas.openxmlformats.org/drawingml/2006/wordprocessingDrawing" xmlns:r="http://schemas.openxmlformats.org/officeDocument/2006/relationships" xmlns:w14="http://schemas.microsoft.com/office/word/2010/wordml">
+              <w:rPr>
+                <w:rFonts w:ascii="Arial" w:hAnsi="Arial" w:eastAsia="Arial" w:cs="Arial"/>
+                <w:sz w:val="18"/>
+                <w:szCs w:val="18"/>
+                <w:color w:val="111111"/>
+              </w:rPr>
+              <w:t xml:space="preserve"> 0.041</w:t>
+            </w:r>
+          </w:p>
+        </w:tc>
+        <w:tc>
+          <w:tcPr>
+            <w:tcBorders>
+              <w:bottom w:val="nil"/>
+              <w:top w:val="nil"/>
+              <w:left w:val="nil"/>
+              <w:right w:val="nil"/>
+            </w:tcBorders>
+            <w:shd w:val="clear" w:color="auto" w:fill="FFFFFF"/>
+            <w:tcMar>
+              <w:top w:w="0" w:type="dxa"/>
+              <w:bottom w:w="0" w:type="dxa"/>
+              <w:left w:w="0" w:type="dxa"/>
+              <w:right w:w="0" w:type="dxa"/>
+            </w:tcMar>
+            <w:vAlign w:val="center"/>
+          </w:tcPr>
+          <w:p>
+            <w:pPr>
+              <w:jc w:val="center"/>
+              <w:bottom w:val="nil"/>
+              <w:top w:val="nil"/>
+              <w:left w:val="nil"/>
+              <w:right w:val="nil"/>
+              <w:spacing w:after="40" w:before="40"/>
+              <w:ind w:firstLine="0" w:left="100" w:right="100"/>
+            </w:pPr>
+            <w:r xmlns:w="http://schemas.openxmlformats.org/wordprocessingml/2006/main" xmlns:wp="http://schemas.openxmlformats.org/drawingml/2006/wordprocessingDrawing" xmlns:r="http://schemas.openxmlformats.org/officeDocument/2006/relationships" xmlns:w14="http://schemas.microsoft.com/office/word/2010/wordml">
+              <w:rPr>
+                <w:rFonts w:ascii="Arial" w:hAnsi="Arial" w:eastAsia="Arial" w:cs="Arial"/>
+                <w:sz w:val="18"/>
+                <w:szCs w:val="18"/>
+                <w:color w:val="111111"/>
+              </w:rPr>
+              <w:t xml:space="preserve"> 0.012</w:t>
+            </w:r>
+          </w:p>
+        </w:tc>
+        <w:tc>
+          <w:tcPr>
+            <w:tcBorders>
+              <w:bottom w:val="nil"/>
+              <w:top w:val="nil"/>
+              <w:left w:val="nil"/>
+              <w:right w:val="nil"/>
+            </w:tcBorders>
+            <w:shd w:val="clear" w:color="auto" w:fill="FFFFFF"/>
+            <w:tcMar>
+              <w:top w:w="0" w:type="dxa"/>
+              <w:bottom w:w="0" w:type="dxa"/>
+              <w:left w:w="0" w:type="dxa"/>
+              <w:right w:w="0" w:type="dxa"/>
+            </w:tcMar>
+            <w:vAlign w:val="center"/>
+          </w:tcPr>
+          <w:p>
+            <w:pPr>
+              <w:jc w:val="center"/>
+              <w:bottom w:val="nil"/>
+              <w:top w:val="nil"/>
+              <w:left w:val="nil"/>
+              <w:right w:val="nil"/>
+              <w:spacing w:after="40" w:before="40"/>
+              <w:ind w:firstLine="0" w:left="100" w:right="100"/>
+            </w:pPr>
+            <w:r xmlns:w="http://schemas.openxmlformats.org/wordprocessingml/2006/main" xmlns:wp="http://schemas.openxmlformats.org/drawingml/2006/wordprocessingDrawing" xmlns:r="http://schemas.openxmlformats.org/officeDocument/2006/relationships" xmlns:w14="http://schemas.microsoft.com/office/word/2010/wordml">
+              <w:rPr>
+                <w:rFonts w:ascii="Arial" w:hAnsi="Arial" w:eastAsia="Arial" w:cs="Arial"/>
+                <w:sz w:val="18"/>
+                <w:szCs w:val="18"/>
+                <w:color w:val="111111"/>
+              </w:rPr>
+              <w:t xml:space="preserve"> 0.001</w:t>
+            </w:r>
+          </w:p>
+        </w:tc>
+        <w:tc>
+          <w:tcPr>
+            <w:tcBorders>
+              <w:bottom w:val="nil"/>
+              <w:top w:val="nil"/>
+              <w:left w:val="nil"/>
+              <w:right w:val="nil"/>
+            </w:tcBorders>
+            <w:shd w:val="clear" w:color="auto" w:fill="FFFFFF"/>
+            <w:tcMar>
+              <w:top w:w="0" w:type="dxa"/>
+              <w:bottom w:w="0" w:type="dxa"/>
+              <w:left w:w="0" w:type="dxa"/>
+              <w:right w:w="0" w:type="dxa"/>
+            </w:tcMar>
+            <w:vAlign w:val="center"/>
+          </w:tcPr>
+          <w:p>
+            <w:pPr>
+              <w:jc w:val="center"/>
+              <w:bottom w:val="nil"/>
+              <w:top w:val="nil"/>
+              <w:left w:val="nil"/>
+              <w:right w:val="nil"/>
+              <w:spacing w:after="40" w:before="40"/>
+              <w:ind w:firstLine="0" w:left="100" w:right="100"/>
+            </w:pPr>
+            <w:r xmlns:w="http://schemas.openxmlformats.org/wordprocessingml/2006/main" xmlns:wp="http://schemas.openxmlformats.org/drawingml/2006/wordprocessingDrawing" xmlns:r="http://schemas.openxmlformats.org/officeDocument/2006/relationships" xmlns:w14="http://schemas.microsoft.com/office/word/2010/wordml">
+              <w:rPr>
+                <w:rFonts w:ascii="Arial" w:hAnsi="Arial" w:eastAsia="Arial" w:cs="Arial"/>
+                <w:sz w:val="18"/>
+                <w:szCs w:val="18"/>
+                <w:color w:val="111111"/>
+              </w:rPr>
+              <w:t xml:space="preserve"> 0.580</w:t>
+            </w:r>
+          </w:p>
+        </w:tc>
+        <w:tc>
+          <w:tcPr>
+            <w:tcBorders>
+              <w:bottom w:val="nil"/>
+              <w:top w:val="nil"/>
+              <w:left w:val="nil"/>
+              <w:right w:val="nil"/>
+            </w:tcBorders>
+            <w:shd w:val="clear" w:color="auto" w:fill="FFFFFF"/>
+            <w:tcMar>
+              <w:top w:w="0" w:type="dxa"/>
+              <w:bottom w:w="0" w:type="dxa"/>
+              <w:left w:w="0" w:type="dxa"/>
+              <w:right w:w="0" w:type="dxa"/>
+            </w:tcMar>
+            <w:vAlign w:val="center"/>
+          </w:tcPr>
+          <w:p>
+            <w:pPr>
+              <w:jc w:val="center"/>
+              <w:bottom w:val="nil"/>
+              <w:top w:val="nil"/>
+              <w:left w:val="nil"/>
+              <w:right w:val="nil"/>
+              <w:spacing w:after="40" w:before="40"/>
+              <w:ind w:firstLine="0" w:left="100" w:right="100"/>
+            </w:pPr>
+            <w:r xmlns:w="http://schemas.openxmlformats.org/wordprocessingml/2006/main" xmlns:wp="http://schemas.openxmlformats.org/drawingml/2006/wordprocessingDrawing" xmlns:r="http://schemas.openxmlformats.org/officeDocument/2006/relationships" xmlns:w14="http://schemas.microsoft.com/office/word/2010/wordml">
+              <w:rPr>
+                <w:rFonts w:ascii="Arial" w:hAnsi="Arial" w:eastAsia="Arial" w:cs="Arial"/>
+                <w:sz w:val="18"/>
+                <w:szCs w:val="18"/>
+                <w:color w:val="111111"/>
+              </w:rPr>
+              <w:t xml:space="preserve">1695</w:t>
+            </w:r>
+          </w:p>
+        </w:tc>
+      </w:tr>
+      <w:tr>
+        <w:trPr>
+          <w:cantSplit/>
+          <w:trHeight w:val="360" w:hRule="auto"/>
+        </w:trPr>
+        <w:tc>
+          <w:tcPr>
+            <w:tcBorders>
+              <w:bottom w:val="nil"/>
+              <w:top w:val="nil"/>
+              <w:left w:val="nil"/>
+              <w:right w:val="nil"/>
+            </w:tcBorders>
+            <w:shd w:val="clear" w:color="auto" w:fill="FFFFFF"/>
+            <w:tcMar>
+              <w:top w:w="0" w:type="dxa"/>
+              <w:bottom w:w="0" w:type="dxa"/>
+              <w:left w:w="0" w:type="dxa"/>
+              <w:right w:w="0" w:type="dxa"/>
+            </w:tcMar>
+            <w:vAlign w:val="center"/>
+          </w:tcPr>
+          <w:p>
+            <w:pPr>
+              <w:jc w:val="left"/>
+              <w:bottom w:val="nil"/>
+              <w:top w:val="nil"/>
+              <w:left w:val="nil"/>
+              <w:right w:val="nil"/>
+              <w:spacing w:after="40" w:before="40"/>
+              <w:ind w:firstLine="0" w:left="100" w:right="100"/>
+            </w:pPr>
+            <w:r xmlns:w="http://schemas.openxmlformats.org/wordprocessingml/2006/main" xmlns:wp="http://schemas.openxmlformats.org/drawingml/2006/wordprocessingDrawing" xmlns:r="http://schemas.openxmlformats.org/officeDocument/2006/relationships" xmlns:w14="http://schemas.microsoft.com/office/word/2010/wordml">
+              <w:rPr>
+                <w:rFonts w:ascii="Arial" w:hAnsi="Arial" w:eastAsia="Arial" w:cs="Arial"/>
+                <w:sz w:val="18"/>
+                <w:szCs w:val="18"/>
+                <w:color w:val="111111"/>
+              </w:rPr>
+              <w:t xml:space="preserve">Community = Poverty</w:t>
+            </w:r>
+          </w:p>
+        </w:tc>
+        <w:tc>
+          <w:tcPr>
+            <w:tcBorders>
+              <w:bottom w:val="nil"/>
+              <w:top w:val="nil"/>
+              <w:left w:val="nil"/>
+              <w:right w:val="nil"/>
+            </w:tcBorders>
+            <w:shd w:val="clear" w:color="auto" w:fill="FFFFFF"/>
+            <w:tcMar>
+              <w:top w:w="0" w:type="dxa"/>
+              <w:bottom w:w="0" w:type="dxa"/>
+              <w:left w:w="0" w:type="dxa"/>
+              <w:right w:w="0" w:type="dxa"/>
+            </w:tcMar>
+            <w:vAlign w:val="center"/>
+          </w:tcPr>
+          <w:p>
+            <w:pPr>
+              <w:jc w:val="center"/>
+              <w:bottom w:val="nil"/>
+              <w:top w:val="nil"/>
+              <w:left w:val="nil"/>
+              <w:right w:val="nil"/>
+              <w:spacing w:after="40" w:before="40"/>
+              <w:ind w:firstLine="0" w:left="100" w:right="100"/>
+            </w:pPr>
+            <w:r xmlns:w="http://schemas.openxmlformats.org/wordprocessingml/2006/main" xmlns:wp="http://schemas.openxmlformats.org/drawingml/2006/wordprocessingDrawing" xmlns:r="http://schemas.openxmlformats.org/officeDocument/2006/relationships" xmlns:w14="http://schemas.microsoft.com/office/word/2010/wordml">
+              <w:rPr>
+                <w:rFonts w:ascii="Arial" w:hAnsi="Arial" w:eastAsia="Arial" w:cs="Arial"/>
+                <w:sz w:val="18"/>
+                <w:szCs w:val="18"/>
+                <w:color w:val="111111"/>
+              </w:rPr>
+              <w:t xml:space="preserve"> 0.052</w:t>
+            </w:r>
+          </w:p>
+        </w:tc>
+        <w:tc>
+          <w:tcPr>
+            <w:tcBorders>
+              <w:bottom w:val="nil"/>
+              <w:top w:val="nil"/>
+              <w:left w:val="nil"/>
+              <w:right w:val="nil"/>
+            </w:tcBorders>
+            <w:shd w:val="clear" w:color="auto" w:fill="FFFFFF"/>
+            <w:tcMar>
+              <w:top w:w="0" w:type="dxa"/>
+              <w:bottom w:w="0" w:type="dxa"/>
+              <w:left w:w="0" w:type="dxa"/>
+              <w:right w:w="0" w:type="dxa"/>
+            </w:tcMar>
+            <w:vAlign w:val="center"/>
+          </w:tcPr>
+          <w:p>
+            <w:pPr>
+              <w:jc w:val="center"/>
+              <w:bottom w:val="nil"/>
+              <w:top w:val="nil"/>
+              <w:left w:val="nil"/>
+              <w:right w:val="nil"/>
+              <w:spacing w:after="40" w:before="40"/>
+              <w:ind w:firstLine="0" w:left="100" w:right="100"/>
+            </w:pPr>
+            <w:r xmlns:w="http://schemas.openxmlformats.org/wordprocessingml/2006/main" xmlns:wp="http://schemas.openxmlformats.org/drawingml/2006/wordprocessingDrawing" xmlns:r="http://schemas.openxmlformats.org/officeDocument/2006/relationships" xmlns:w14="http://schemas.microsoft.com/office/word/2010/wordml">
+              <w:rPr>
+                <w:rFonts w:ascii="Arial" w:hAnsi="Arial" w:eastAsia="Arial" w:cs="Arial"/>
+                <w:sz w:val="18"/>
+                <w:szCs w:val="18"/>
+                <w:color w:val="111111"/>
+              </w:rPr>
+              <w:t xml:space="preserve"> 0.013</w:t>
+            </w:r>
+          </w:p>
+        </w:tc>
+        <w:tc>
+          <w:tcPr>
+            <w:tcBorders>
+              <w:bottom w:val="nil"/>
+              <w:top w:val="nil"/>
+              <w:left w:val="nil"/>
+              <w:right w:val="nil"/>
+            </w:tcBorders>
+            <w:shd w:val="clear" w:color="auto" w:fill="FFFFFF"/>
+            <w:tcMar>
+              <w:top w:w="0" w:type="dxa"/>
+              <w:bottom w:w="0" w:type="dxa"/>
+              <w:left w:w="0" w:type="dxa"/>
+              <w:right w:w="0" w:type="dxa"/>
+            </w:tcMar>
+            <w:vAlign w:val="center"/>
+          </w:tcPr>
+          <w:p>
+            <w:pPr>
+              <w:jc w:val="center"/>
+              <w:bottom w:val="nil"/>
+              <w:top w:val="nil"/>
+              <w:left w:val="nil"/>
+              <w:right w:val="nil"/>
+              <w:spacing w:after="40" w:before="40"/>
+              <w:ind w:firstLine="0" w:left="100" w:right="100"/>
+            </w:pPr>
+            <w:r xmlns:w="http://schemas.openxmlformats.org/wordprocessingml/2006/main" xmlns:wp="http://schemas.openxmlformats.org/drawingml/2006/wordprocessingDrawing" xmlns:r="http://schemas.openxmlformats.org/officeDocument/2006/relationships" xmlns:w14="http://schemas.microsoft.com/office/word/2010/wordml">
+              <w:rPr>
+                <w:rFonts w:ascii="Arial" w:hAnsi="Arial" w:eastAsia="Arial" w:cs="Arial"/>
+                <w:sz w:val="18"/>
+                <w:szCs w:val="18"/>
+                <w:color w:val="111111"/>
+              </w:rPr>
+              <w:t xml:space="preserve"> 0.000</w:t>
+            </w:r>
+          </w:p>
+        </w:tc>
+        <w:tc>
+          <w:tcPr>
+            <w:tcBorders>
+              <w:bottom w:val="nil"/>
+              <w:top w:val="nil"/>
+              <w:left w:val="nil"/>
+              <w:right w:val="nil"/>
+            </w:tcBorders>
+            <w:shd w:val="clear" w:color="auto" w:fill="FFFFFF"/>
+            <w:tcMar>
+              <w:top w:w="0" w:type="dxa"/>
+              <w:bottom w:w="0" w:type="dxa"/>
+              <w:left w:w="0" w:type="dxa"/>
+              <w:right w:w="0" w:type="dxa"/>
+            </w:tcMar>
+            <w:vAlign w:val="center"/>
+          </w:tcPr>
+          <w:p>
+            <w:pPr>
+              <w:jc w:val="center"/>
+              <w:bottom w:val="nil"/>
+              <w:top w:val="nil"/>
+              <w:left w:val="nil"/>
+              <w:right w:val="nil"/>
+              <w:spacing w:after="40" w:before="40"/>
+              <w:ind w:firstLine="0" w:left="100" w:right="100"/>
+            </w:pPr>
+            <w:r xmlns:w="http://schemas.openxmlformats.org/wordprocessingml/2006/main" xmlns:wp="http://schemas.openxmlformats.org/drawingml/2006/wordprocessingDrawing" xmlns:r="http://schemas.openxmlformats.org/officeDocument/2006/relationships" xmlns:w14="http://schemas.microsoft.com/office/word/2010/wordml">
+              <w:rPr>
+                <w:rFonts w:ascii="Arial" w:hAnsi="Arial" w:eastAsia="Arial" w:cs="Arial"/>
+                <w:sz w:val="18"/>
+                <w:szCs w:val="18"/>
+                <w:color w:val="111111"/>
+              </w:rPr>
+              <w:t xml:space="preserve"> 0.580</w:t>
+            </w:r>
+          </w:p>
+        </w:tc>
+        <w:tc>
+          <w:tcPr>
+            <w:tcBorders>
+              <w:bottom w:val="nil"/>
+              <w:top w:val="nil"/>
+              <w:left w:val="nil"/>
+              <w:right w:val="nil"/>
+            </w:tcBorders>
+            <w:shd w:val="clear" w:color="auto" w:fill="FFFFFF"/>
+            <w:tcMar>
+              <w:top w:w="0" w:type="dxa"/>
+              <w:bottom w:w="0" w:type="dxa"/>
+              <w:left w:w="0" w:type="dxa"/>
+              <w:right w:w="0" w:type="dxa"/>
+            </w:tcMar>
+            <w:vAlign w:val="center"/>
+          </w:tcPr>
+          <w:p>
+            <w:pPr>
+              <w:jc w:val="center"/>
+              <w:bottom w:val="nil"/>
+              <w:top w:val="nil"/>
+              <w:left w:val="nil"/>
+              <w:right w:val="nil"/>
+              <w:spacing w:after="40" w:before="40"/>
+              <w:ind w:firstLine="0" w:left="100" w:right="100"/>
+            </w:pPr>
+            <w:r xmlns:w="http://schemas.openxmlformats.org/wordprocessingml/2006/main" xmlns:wp="http://schemas.openxmlformats.org/drawingml/2006/wordprocessingDrawing" xmlns:r="http://schemas.openxmlformats.org/officeDocument/2006/relationships" xmlns:w14="http://schemas.microsoft.com/office/word/2010/wordml">
+              <w:rPr>
+                <w:rFonts w:ascii="Arial" w:hAnsi="Arial" w:eastAsia="Arial" w:cs="Arial"/>
+                <w:sz w:val="18"/>
+                <w:szCs w:val="18"/>
+                <w:color w:val="111111"/>
+              </w:rPr>
+              <w:t xml:space="preserve">1695</w:t>
+            </w:r>
+          </w:p>
+        </w:tc>
+      </w:tr>
+      <w:tr>
+        <w:trPr>
+          <w:cantSplit/>
+          <w:trHeight w:val="360" w:hRule="auto"/>
+        </w:trPr>
+        <w:tc>
+          <w:tcPr>
+            <w:tcBorders>
+              <w:bottom w:val="single" w:sz="16" w:space="0" w:color="000000"/>
+              <w:top w:val="nil"/>
+              <w:left w:val="nil"/>
+              <w:right w:val="nil"/>
+            </w:tcBorders>
+            <w:shd w:val="clear" w:color="auto" w:fill="FFFFFF"/>
+            <w:tcMar>
+              <w:top w:w="0" w:type="dxa"/>
+              <w:bottom w:w="0" w:type="dxa"/>
+              <w:left w:w="0" w:type="dxa"/>
+              <w:right w:w="0" w:type="dxa"/>
+            </w:tcMar>
+            <w:vAlign w:val="center"/>
+          </w:tcPr>
+          <w:p>
+            <w:pPr>
+              <w:jc w:val="left"/>
+              <w:bottom w:val="nil"/>
+              <w:top w:val="nil"/>
+              <w:left w:val="nil"/>
+              <w:right w:val="nil"/>
+              <w:spacing w:after="40" w:before="40"/>
+              <w:ind w:firstLine="0" w:left="100" w:right="100"/>
+            </w:pPr>
+            <w:r xmlns:w="http://schemas.openxmlformats.org/wordprocessingml/2006/main" xmlns:wp="http://schemas.openxmlformats.org/drawingml/2006/wordprocessingDrawing" xmlns:r="http://schemas.openxmlformats.org/officeDocument/2006/relationships" xmlns:w14="http://schemas.microsoft.com/office/word/2010/wordml">
+              <w:rPr>
+                <w:rFonts w:ascii="Arial" w:hAnsi="Arial" w:eastAsia="Arial" w:cs="Arial"/>
+                <w:sz w:val="18"/>
+                <w:szCs w:val="18"/>
+                <w:color w:val="111111"/>
+              </w:rPr>
+              <w:t xml:space="preserve">Individual = Community</w:t>
+            </w:r>
+          </w:p>
+        </w:tc>
+        <w:tc>
+          <w:tcPr>
+            <w:tcBorders>
+              <w:bottom w:val="single" w:sz="16" w:space="0" w:color="000000"/>
+              <w:top w:val="nil"/>
+              <w:left w:val="nil"/>
+              <w:right w:val="nil"/>
+            </w:tcBorders>
+            <w:shd w:val="clear" w:color="auto" w:fill="FFFFFF"/>
+            <w:tcMar>
+              <w:top w:w="0" w:type="dxa"/>
+              <w:bottom w:w="0" w:type="dxa"/>
+              <w:left w:w="0" w:type="dxa"/>
+              <w:right w:w="0" w:type="dxa"/>
+            </w:tcMar>
+            <w:vAlign w:val="center"/>
+          </w:tcPr>
+          <w:p>
+            <w:pPr>
+              <w:jc w:val="center"/>
+              <w:bottom w:val="nil"/>
+              <w:top w:val="nil"/>
+              <w:left w:val="nil"/>
+              <w:right w:val="nil"/>
+              <w:spacing w:after="40" w:before="40"/>
+              <w:ind w:firstLine="0" w:left="100" w:right="100"/>
+            </w:pPr>
+            <w:r xmlns:w="http://schemas.openxmlformats.org/wordprocessingml/2006/main" xmlns:wp="http://schemas.openxmlformats.org/drawingml/2006/wordprocessingDrawing" xmlns:r="http://schemas.openxmlformats.org/officeDocument/2006/relationships" xmlns:w14="http://schemas.microsoft.com/office/word/2010/wordml">
+              <w:rPr>
+                <w:rFonts w:ascii="Arial" w:hAnsi="Arial" w:eastAsia="Arial" w:cs="Arial"/>
+                <w:sz w:val="18"/>
+                <w:szCs w:val="18"/>
+                <w:color w:val="111111"/>
+              </w:rPr>
+              <w:t xml:space="preserve">-0.010</w:t>
+            </w:r>
+          </w:p>
+        </w:tc>
+        <w:tc>
+          <w:tcPr>
+            <w:tcBorders>
+              <w:bottom w:val="single" w:sz="16" w:space="0" w:color="000000"/>
+              <w:top w:val="nil"/>
+              <w:left w:val="nil"/>
+              <w:right w:val="nil"/>
+            </w:tcBorders>
+            <w:shd w:val="clear" w:color="auto" w:fill="FFFFFF"/>
+            <w:tcMar>
+              <w:top w:w="0" w:type="dxa"/>
+              <w:bottom w:w="0" w:type="dxa"/>
+              <w:left w:w="0" w:type="dxa"/>
+              <w:right w:w="0" w:type="dxa"/>
+            </w:tcMar>
+            <w:vAlign w:val="center"/>
+          </w:tcPr>
+          <w:p>
+            <w:pPr>
+              <w:jc w:val="center"/>
+              <w:bottom w:val="nil"/>
+              <w:top w:val="nil"/>
+              <w:left w:val="nil"/>
+              <w:right w:val="nil"/>
+              <w:spacing w:after="40" w:before="40"/>
+              <w:ind w:firstLine="0" w:left="100" w:right="100"/>
+            </w:pPr>
+            <w:r xmlns:w="http://schemas.openxmlformats.org/wordprocessingml/2006/main" xmlns:wp="http://schemas.openxmlformats.org/drawingml/2006/wordprocessingDrawing" xmlns:r="http://schemas.openxmlformats.org/officeDocument/2006/relationships" xmlns:w14="http://schemas.microsoft.com/office/word/2010/wordml">
+              <w:rPr>
+                <w:rFonts w:ascii="Arial" w:hAnsi="Arial" w:eastAsia="Arial" w:cs="Arial"/>
+                <w:sz w:val="18"/>
+                <w:szCs w:val="18"/>
+                <w:color w:val="111111"/>
+              </w:rPr>
+              <w:t xml:space="preserve"> 0.013</w:t>
+            </w:r>
+          </w:p>
+        </w:tc>
+        <w:tc>
+          <w:tcPr>
+            <w:tcBorders>
+              <w:bottom w:val="single" w:sz="16" w:space="0" w:color="000000"/>
+              <w:top w:val="nil"/>
+              <w:left w:val="nil"/>
+              <w:right w:val="nil"/>
+            </w:tcBorders>
+            <w:shd w:val="clear" w:color="auto" w:fill="FFFFFF"/>
+            <w:tcMar>
+              <w:top w:w="0" w:type="dxa"/>
+              <w:bottom w:w="0" w:type="dxa"/>
+              <w:left w:w="0" w:type="dxa"/>
+              <w:right w:w="0" w:type="dxa"/>
+            </w:tcMar>
+            <w:vAlign w:val="center"/>
+          </w:tcPr>
+          <w:p>
+            <w:pPr>
+              <w:jc w:val="center"/>
+              <w:bottom w:val="nil"/>
+              <w:top w:val="nil"/>
+              <w:left w:val="nil"/>
+              <w:right w:val="nil"/>
+              <w:spacing w:after="40" w:before="40"/>
+              <w:ind w:firstLine="0" w:left="100" w:right="100"/>
+            </w:pPr>
+            <w:r xmlns:w="http://schemas.openxmlformats.org/wordprocessingml/2006/main" xmlns:wp="http://schemas.openxmlformats.org/drawingml/2006/wordprocessingDrawing" xmlns:r="http://schemas.openxmlformats.org/officeDocument/2006/relationships" xmlns:w14="http://schemas.microsoft.com/office/word/2010/wordml">
+              <w:rPr>
+                <w:rFonts w:ascii="Arial" w:hAnsi="Arial" w:eastAsia="Arial" w:cs="Arial"/>
+                <w:sz w:val="18"/>
+                <w:szCs w:val="18"/>
+                <w:color w:val="111111"/>
+              </w:rPr>
+              <w:t xml:space="preserve"> 0.696</w:t>
+            </w:r>
+          </w:p>
+        </w:tc>
+        <w:tc>
+          <w:tcPr>
+            <w:tcBorders>
+              <w:bottom w:val="single" w:sz="16" w:space="0" w:color="000000"/>
+              <w:top w:val="nil"/>
+              <w:left w:val="nil"/>
+              <w:right w:val="nil"/>
+            </w:tcBorders>
+            <w:shd w:val="clear" w:color="auto" w:fill="FFFFFF"/>
+            <w:tcMar>
+              <w:top w:w="0" w:type="dxa"/>
+              <w:bottom w:w="0" w:type="dxa"/>
+              <w:left w:w="0" w:type="dxa"/>
+              <w:right w:w="0" w:type="dxa"/>
+            </w:tcMar>
+            <w:vAlign w:val="center"/>
+          </w:tcPr>
+          <w:p>
+            <w:pPr>
+              <w:jc w:val="center"/>
+              <w:bottom w:val="nil"/>
+              <w:top w:val="nil"/>
+              <w:left w:val="nil"/>
+              <w:right w:val="nil"/>
+              <w:spacing w:after="40" w:before="40"/>
+              <w:ind w:firstLine="0" w:left="100" w:right="100"/>
+            </w:pPr>
+            <w:r xmlns:w="http://schemas.openxmlformats.org/wordprocessingml/2006/main" xmlns:wp="http://schemas.openxmlformats.org/drawingml/2006/wordprocessingDrawing" xmlns:r="http://schemas.openxmlformats.org/officeDocument/2006/relationships" xmlns:w14="http://schemas.microsoft.com/office/word/2010/wordml">
+              <w:rPr>
+                <w:rFonts w:ascii="Arial" w:hAnsi="Arial" w:eastAsia="Arial" w:cs="Arial"/>
+                <w:sz w:val="18"/>
+                <w:szCs w:val="18"/>
+                <w:color w:val="111111"/>
+              </w:rPr>
+              <w:t xml:space="preserve"> 0.632</w:t>
+            </w:r>
+          </w:p>
+        </w:tc>
+        <w:tc>
+          <w:tcPr>
+            <w:tcBorders>
+              <w:bottom w:val="single" w:sz="16" w:space="0" w:color="000000"/>
+              <w:top w:val="nil"/>
+              <w:left w:val="nil"/>
+              <w:right w:val="nil"/>
+            </w:tcBorders>
+            <w:shd w:val="clear" w:color="auto" w:fill="FFFFFF"/>
+            <w:tcMar>
+              <w:top w:w="0" w:type="dxa"/>
+              <w:bottom w:w="0" w:type="dxa"/>
+              <w:left w:w="0" w:type="dxa"/>
+              <w:right w:w="0" w:type="dxa"/>
+            </w:tcMar>
+            <w:vAlign w:val="center"/>
+          </w:tcPr>
+          <w:p>
+            <w:pPr>
+              <w:jc w:val="center"/>
+              <w:bottom w:val="nil"/>
+              <w:top w:val="nil"/>
+              <w:left w:val="nil"/>
+              <w:right w:val="nil"/>
+              <w:spacing w:after="40" w:before="40"/>
+              <w:ind w:firstLine="0" w:left="100" w:right="100"/>
+            </w:pPr>
+            <w:r xmlns:w="http://schemas.openxmlformats.org/wordprocessingml/2006/main" xmlns:wp="http://schemas.openxmlformats.org/drawingml/2006/wordprocessingDrawing" xmlns:r="http://schemas.openxmlformats.org/officeDocument/2006/relationships" xmlns:w14="http://schemas.microsoft.com/office/word/2010/wordml">
+              <w:rPr>
+                <w:rFonts w:ascii="Arial" w:hAnsi="Arial" w:eastAsia="Arial" w:cs="Arial"/>
+                <w:sz w:val="18"/>
+                <w:szCs w:val="18"/>
+                <w:color w:val="111111"/>
+              </w:rPr>
+              <w:t xml:space="preserve">1695</w:t>
+            </w:r>
+          </w:p>
+        </w:tc>
+      </w:tr>
+      <w:tr>
+        <w:trPr>
+          <w:cantSplit/>
+          <w:trHeight w:val="360" w:hRule="auto"/>
+        </w:trPr>
+        <w:tc>
+          <w:tcPr>
+            <w:gridSpan w:val="6"/>
+            <w:tcBorders>
+              <w:bottom w:val="nil"/>
+              <w:top w:val="nil"/>
+              <w:left w:val="nil"/>
+              <w:right w:val="nil"/>
+            </w:tcBorders>
+            <w:shd w:val="clear" w:color="auto" w:fill="FFFFFF"/>
+            <w:tcMar>
+              <w:top w:w="0" w:type="dxa"/>
+              <w:bottom w:w="0" w:type="dxa"/>
+              <w:left w:w="0" w:type="dxa"/>
+              <w:right w:w="0" w:type="dxa"/>
+            </w:tcMar>
+            <w:vAlign w:val="center"/>
+          </w:tcPr>
+          <w:p>
+            <w:pPr>
+              <w:jc w:val="left"/>
+              <w:bottom w:val="nil"/>
+              <w:top w:val="nil"/>
+              <w:left w:val="nil"/>
+              <w:right w:val="nil"/>
+              <w:spacing w:after="0" w:before="0"/>
+              <w:ind w:firstLine="0" w:left="0" w:right="0"/>
+            </w:pPr>
+            <w:r xmlns:w="http://schemas.openxmlformats.org/wordprocessingml/2006/main" xmlns:wp="http://schemas.openxmlformats.org/drawingml/2006/wordprocessingDrawing" xmlns:r="http://schemas.openxmlformats.org/officeDocument/2006/relationships" xmlns:w14="http://schemas.microsoft.com/office/word/2010/wordml">
+              <w:rPr>
+                <w:rFonts w:ascii="Arial" w:hAnsi="Arial" w:eastAsia="Arial" w:cs="Arial"/>
+                <w:sz w:val="18"/>
+                <w:szCs w:val="18"/>
+                <w:color w:val="000000"/>
+              </w:rPr>
+              <w:t xml:space="preserve">NA</w:t>
+            </w:r>
+          </w:p>
+        </w:tc>
+      </w:tr>
+    </w:tbl>
     <w:sectPr>
       <w:pgSz w:w="11900" w:h="16840"/>
       <w:pgMar w:top="1417" w:right="1417" w:bottom="1417" w:left="1417" w:header="708" w:footer="708" w:gutter="0"/>

</xml_diff>